<commit_message>
polishing KDIR draft, prepping figures
</commit_message>
<xml_diff>
--- a/writing/KDIR-shakespeare/merged-draft.docx
+++ b/writing/KDIR-shakespeare/merged-draft.docx
@@ -286,7 +286,7 @@
         <w:spacing w:before="240" w:after="600"/>
         <w:ind w:left="1134" w:hanging="1134"/>
         <w:rPr>
-          <w:color w:val="000000" w:themeColor="text1"/>
+          <w:color w:val="FF2F92"/>
         </w:rPr>
         <w:sectPr>
           <w:headerReference w:type="even" r:id="rId8"/>
@@ -300,153 +300,151 @@
           <w:docGrid w:linePitch="272"/>
         </w:sectPr>
       </w:pPr>
-      <w:bookmarkStart w:id="0" w:name="_GoBack"/>
-      <w:r>
-        <w:rPr>
-          <w:color w:val="000000" w:themeColor="text1"/>
+      <w:r>
+        <w:rPr>
+          <w:color w:val="FF2F92"/>
         </w:rPr>
         <w:t>Abstract:</w:t>
       </w:r>
       <w:r>
         <w:rPr>
-          <w:color w:val="000000" w:themeColor="text1"/>
+          <w:color w:val="FF2F92"/>
         </w:rPr>
         <w:tab/>
       </w:r>
       <w:r>
         <w:rPr>
-          <w:color w:val="000000" w:themeColor="text1"/>
+          <w:color w:val="FF2F92"/>
         </w:rPr>
         <w:t>Network</w:t>
       </w:r>
       <w:r>
         <w:rPr>
-          <w:color w:val="000000" w:themeColor="text1"/>
+          <w:color w:val="FF2F92"/>
         </w:rPr>
         <w:t>s</w:t>
       </w:r>
       <w:r>
         <w:rPr>
-          <w:color w:val="000000" w:themeColor="text1"/>
+          <w:color w:val="FF2F92"/>
         </w:rPr>
         <w:t xml:space="preserve"> stud</w:t>
       </w:r>
       <w:r>
         <w:rPr>
-          <w:color w:val="000000" w:themeColor="text1"/>
+          <w:color w:val="FF2F92"/>
         </w:rPr>
         <w:t>y</w:t>
       </w:r>
       <w:r>
         <w:rPr>
-          <w:color w:val="000000" w:themeColor="text1"/>
+          <w:color w:val="FF2F92"/>
         </w:rPr>
         <w:t xml:space="preserve"> connection</w:t>
       </w:r>
       <w:r>
         <w:rPr>
-          <w:color w:val="000000" w:themeColor="text1"/>
+          <w:color w:val="FF2F92"/>
         </w:rPr>
         <w:t xml:space="preserve">s within large </w:t>
       </w:r>
       <w:r>
         <w:rPr>
-          <w:color w:val="000000" w:themeColor="text1"/>
+          <w:color w:val="FF2F92"/>
         </w:rPr>
         <w:t>group</w:t>
       </w:r>
       <w:r>
         <w:rPr>
-          <w:color w:val="000000" w:themeColor="text1"/>
+          <w:color w:val="FF2F92"/>
         </w:rPr>
         <w:t>s</w:t>
       </w:r>
       <w:r>
         <w:rPr>
-          <w:color w:val="000000" w:themeColor="text1"/>
+          <w:color w:val="FF2F92"/>
         </w:rPr>
         <w:t xml:space="preserve"> of objects. The anlaysis of how vertices are linked by edges has revealed many unexpected features of large systems. In this paper we apply network theory in the field of literature </w:t>
       </w:r>
       <w:r>
         <w:rPr>
-          <w:color w:val="000000" w:themeColor="text1"/>
+          <w:color w:val="FF2F92"/>
         </w:rPr>
         <w:t xml:space="preserve">world </w:t>
       </w:r>
       <w:r>
         <w:rPr>
-          <w:color w:val="000000" w:themeColor="text1"/>
+          <w:color w:val="FF2F92"/>
         </w:rPr>
         <w:t>and explore how well social network features perform in literary analysis</w:t>
       </w:r>
       <w:r>
         <w:rPr>
-          <w:color w:val="000000" w:themeColor="text1"/>
+          <w:color w:val="FF2F92"/>
         </w:rPr>
         <w:t>.</w:t>
       </w:r>
       <w:r>
         <w:rPr>
-          <w:color w:val="000000" w:themeColor="text1"/>
+          <w:color w:val="FF2F92"/>
         </w:rPr>
         <w:t xml:space="preserve"> </w:t>
       </w:r>
       <w:r>
         <w:rPr>
-          <w:color w:val="000000" w:themeColor="text1"/>
+          <w:color w:val="FF2F92"/>
         </w:rPr>
         <w:t xml:space="preserve">  We were able to successfully predict genre</w:t>
       </w:r>
       <w:r>
         <w:rPr>
-          <w:color w:val="000000" w:themeColor="text1"/>
+          <w:color w:val="FF2F92"/>
         </w:rPr>
         <w:t xml:space="preserve"> of </w:t>
       </w:r>
       <w:r>
         <w:rPr>
-          <w:color w:val="000000" w:themeColor="text1"/>
+          <w:color w:val="FF2F92"/>
         </w:rPr>
         <w:t xml:space="preserve"> Shakespeare Plays with  the help of social network metrics.  Future work can be  apllied t</w:t>
       </w:r>
       <w:r>
         <w:rPr>
-          <w:color w:val="000000" w:themeColor="text1"/>
+          <w:color w:val="FF2F92"/>
         </w:rPr>
         <w:t>o fast and detai</w:t>
       </w:r>
       <w:r>
         <w:rPr>
-          <w:color w:val="000000" w:themeColor="text1"/>
+          <w:color w:val="FF2F92"/>
         </w:rPr>
         <w:t>l</w:t>
       </w:r>
       <w:r>
         <w:rPr>
-          <w:color w:val="000000" w:themeColor="text1"/>
+          <w:color w:val="FF2F92"/>
         </w:rPr>
         <w:t>ed liter</w:t>
       </w:r>
       <w:r>
         <w:rPr>
-          <w:color w:val="000000" w:themeColor="text1"/>
+          <w:color w:val="FF2F92"/>
         </w:rPr>
         <w:t xml:space="preserve">ary analysis using the social network </w:t>
       </w:r>
       <w:r>
         <w:rPr>
-          <w:color w:val="000000" w:themeColor="text1"/>
+          <w:color w:val="FF2F92"/>
         </w:rPr>
         <w:t xml:space="preserve">metrics </w:t>
       </w:r>
       <w:r>
         <w:rPr>
-          <w:color w:val="000000" w:themeColor="text1"/>
+          <w:color w:val="FF2F92"/>
         </w:rPr>
         <w:t>and network theory concepts.</w:t>
       </w:r>
     </w:p>
-    <w:bookmarkEnd w:id="0"/>
     <w:p>
       <w:pPr>
         <w:pStyle w:val="Heading1"/>
@@ -483,14 +481,57 @@
           <w:iCs/>
           <w:color w:val="000000" w:themeColor="text1"/>
         </w:rPr>
-        <w:t>In literary studies, the three key areas of research could be defined as philology (the study of words), bibliography (the study of books as objects), and criticism (the evaluation or interpretation of literary meaning). Particularly since the advent of New Criticism, "the basic task of literary scholarship has been close reading of texts" [Moretti], which builds textual interpretations from precise study of specific words. Computational approaches to literature offer an alternate methodology for the work of literary study without close reading</w:t>
+        <w:t>In literary studies, the three key areas of research could be defined as philology (the study of words), bibliography (the study of books as objects), and criticism (the evaluation or interpretation of literary meaning). Particularly sinc</w:t>
       </w:r>
       <w:r>
         <w:rPr>
           <w:iCs/>
           <w:color w:val="000000" w:themeColor="text1"/>
         </w:rPr>
-        <w:t>. "Distant reading"</w:t>
+        <w:t>e the advent of New Criticism, “</w:t>
+      </w:r>
+      <w:r>
+        <w:rPr>
+          <w:iCs/>
+          <w:color w:val="000000" w:themeColor="text1"/>
+        </w:rPr>
+        <w:t>the basic task of literary scholarship has been close reading of t</w:t>
+      </w:r>
+      <w:r>
+        <w:rPr>
+          <w:iCs/>
+          <w:color w:val="000000" w:themeColor="text1"/>
+        </w:rPr>
+        <w:t>exts”</w:t>
+      </w:r>
+      <w:r>
+        <w:rPr>
+          <w:iCs/>
+          <w:color w:val="000000" w:themeColor="text1"/>
+        </w:rPr>
+        <w:t xml:space="preserve"> [</w:t>
+      </w:r>
+      <w:r>
+        <w:rPr>
+          <w:iCs/>
+          <w:color w:val="000000" w:themeColor="text1"/>
+          <w:highlight w:val="yellow"/>
+        </w:rPr>
+        <w:t>Moretti</w:t>
+      </w:r>
+      <w:r>
+        <w:rPr>
+          <w:iCs/>
+          <w:color w:val="000000" w:themeColor="text1"/>
+        </w:rPr>
+        <w:t>], which builds textual interpretations from precise study of specific words. Computational approaches to literature offer an alternate methodology for the work of literary study without close reading</w:t>
+      </w:r>
+      <w:r>
+        <w:rPr>
+          <w:iCs/>
+          <w:color w:val="000000" w:themeColor="text1"/>
+        </w:rPr>
+        <w:t>. “Distant reading”</w:t>
       </w:r>
       <w:r>
         <w:rPr>
@@ -745,7 +786,7 @@
         </w:rPr>
         <w:t xml:space="preserve"> </w:t>
       </w:r>
-      <w:commentRangeStart w:id="1"/>
+      <w:commentRangeStart w:id="0"/>
       <w:r>
         <w:rPr>
           <w:iCs/>
@@ -760,13 +801,13 @@
         </w:rPr>
         <w:t>metrics</w:t>
       </w:r>
-      <w:commentRangeEnd w:id="1"/>
+      <w:commentRangeEnd w:id="0"/>
       <w:r>
         <w:rPr>
           <w:rStyle w:val="CommentReference"/>
           <w:color w:val="000000" w:themeColor="text1"/>
         </w:rPr>
-        <w:commentReference w:id="1"/>
+        <w:commentReference w:id="0"/>
       </w:r>
       <w:r>
         <w:rPr>
@@ -1482,14 +1523,14 @@
         <w:rPr>
           <w:iCs/>
           <w:noProof/>
-          <w:color w:val="000000" w:themeColor="text1"/>
+          <w:color w:val="9437FF"/>
         </w:rPr>
       </w:pPr>
       <w:r>
         <w:rPr>
           <w:iCs/>
           <w:noProof/>
-          <w:color w:val="000000" w:themeColor="text1"/>
+          <w:color w:val="9437FF"/>
         </w:rPr>
         <w:t xml:space="preserve">In a nutshell, our contributions are as follows: (1) we offer a list of individual and social factors that </w:t>
       </w:r>
@@ -1497,7 +1538,7 @@
         <w:rPr>
           <w:iCs/>
           <w:noProof/>
-          <w:color w:val="000000" w:themeColor="text1"/>
+          <w:color w:val="9437FF"/>
         </w:rPr>
         <w:t xml:space="preserve">may help in </w:t>
       </w:r>
@@ -1505,7 +1546,7 @@
         <w:rPr>
           <w:iCs/>
           <w:noProof/>
-          <w:color w:val="000000" w:themeColor="text1"/>
+          <w:color w:val="9437FF"/>
         </w:rPr>
         <w:t>litera</w:t>
       </w:r>
@@ -1513,7 +1554,7 @@
         <w:rPr>
           <w:iCs/>
           <w:noProof/>
-          <w:color w:val="000000" w:themeColor="text1"/>
+          <w:color w:val="9437FF"/>
         </w:rPr>
         <w:t>r</w:t>
       </w:r>
@@ -1521,7 +1562,7 @@
         <w:rPr>
           <w:iCs/>
           <w:noProof/>
-          <w:color w:val="000000" w:themeColor="text1"/>
+          <w:color w:val="9437FF"/>
         </w:rPr>
         <w:t>y</w:t>
       </w:r>
@@ -1529,7 +1570,7 @@
         <w:rPr>
           <w:iCs/>
           <w:noProof/>
-          <w:color w:val="000000" w:themeColor="text1"/>
+          <w:color w:val="9437FF"/>
         </w:rPr>
         <w:t xml:space="preserve"> analysis</w:t>
       </w:r>
@@ -1537,7 +1578,7 @@
         <w:rPr>
           <w:iCs/>
           <w:noProof/>
-          <w:color w:val="000000" w:themeColor="text1"/>
+          <w:color w:val="9437FF"/>
         </w:rPr>
         <w:t xml:space="preserve">; and (2) we create a classifier to find </w:t>
       </w:r>
@@ -1545,7 +1586,7 @@
         <w:rPr>
           <w:iCs/>
           <w:noProof/>
-          <w:color w:val="000000" w:themeColor="text1"/>
+          <w:color w:val="9437FF"/>
         </w:rPr>
         <w:t xml:space="preserve">the </w:t>
       </w:r>
@@ -1553,7 +1594,7 @@
         <w:rPr>
           <w:iCs/>
           <w:noProof/>
-          <w:color w:val="000000" w:themeColor="text1"/>
+          <w:color w:val="9437FF"/>
         </w:rPr>
         <w:t xml:space="preserve">genre of </w:t>
       </w:r>
@@ -1561,7 +1602,7 @@
         <w:rPr>
           <w:iCs/>
           <w:noProof/>
-          <w:color w:val="000000" w:themeColor="text1"/>
+          <w:color w:val="9437FF"/>
         </w:rPr>
         <w:t>a</w:t>
       </w:r>
@@ -1569,7 +1610,7 @@
         <w:rPr>
           <w:iCs/>
           <w:noProof/>
-          <w:color w:val="000000" w:themeColor="text1"/>
+          <w:color w:val="9437FF"/>
         </w:rPr>
         <w:t>n Early Modern</w:t>
       </w:r>
@@ -1577,7 +1618,7 @@
         <w:rPr>
           <w:iCs/>
           <w:noProof/>
-          <w:color w:val="000000" w:themeColor="text1"/>
+          <w:color w:val="9437FF"/>
         </w:rPr>
         <w:t xml:space="preserve"> play using the above individual and social metrics</w:t>
       </w:r>
@@ -1585,7 +1626,7 @@
         <w:rPr>
           <w:iCs/>
           <w:noProof/>
-          <w:color w:val="000000" w:themeColor="text1"/>
+          <w:color w:val="9437FF"/>
         </w:rPr>
         <w:t>.</w:t>
       </w:r>
@@ -1724,135 +1765,135 @@
     <w:p>
       <w:pPr>
         <w:rPr>
-          <w:color w:val="000000" w:themeColor="text1"/>
-        </w:rPr>
-      </w:pPr>
-      <w:r>
-        <w:rPr>
-          <w:color w:val="000000" w:themeColor="text1"/>
+          <w:color w:val="9437FF"/>
+        </w:rPr>
+      </w:pPr>
+      <w:r>
+        <w:rPr>
+          <w:color w:val="9437FF"/>
         </w:rPr>
         <w:t>Support Vector Machines (SVMs) are a popular machine learning method for classification, regression, and other learning tasks.</w:t>
       </w:r>
       <w:r>
         <w:rPr>
-          <w:color w:val="000000" w:themeColor="text1"/>
+          <w:color w:val="9437FF"/>
         </w:rPr>
         <w:t xml:space="preserve"> Since our classification problem had more than two classes, we combined SVM with</w:t>
       </w:r>
       <w:r>
         <w:rPr>
-          <w:color w:val="000000" w:themeColor="text1"/>
+          <w:color w:val="9437FF"/>
         </w:rPr>
         <w:t xml:space="preserve"> one vs one classification</w:t>
       </w:r>
       <w:r>
         <w:rPr>
-          <w:color w:val="000000" w:themeColor="text1"/>
+          <w:color w:val="9437FF"/>
         </w:rPr>
         <w:t xml:space="preserve">. In this technique, </w:t>
       </w:r>
       <w:r>
         <w:rPr>
-          <w:color w:val="000000" w:themeColor="text1"/>
+          <w:color w:val="9437FF"/>
         </w:rPr>
         <w:t xml:space="preserve">we </w:t>
       </w:r>
       <w:r>
         <w:rPr>
-          <w:color w:val="000000" w:themeColor="text1"/>
+          <w:color w:val="9437FF"/>
         </w:rPr>
         <w:t xml:space="preserve">pick </w:t>
       </w:r>
       <w:r>
         <w:rPr>
-          <w:color w:val="000000" w:themeColor="text1"/>
+          <w:color w:val="9437FF"/>
         </w:rPr>
         <w:t>a pair of classes from a set of </w:t>
       </w:r>
       <w:r>
         <w:rPr>
           <w:i/>
-          <w:color w:val="000000" w:themeColor="text1"/>
+          <w:color w:val="9437FF"/>
         </w:rPr>
         <w:t>n</w:t>
       </w:r>
       <w:r>
         <w:rPr>
-          <w:color w:val="000000" w:themeColor="text1"/>
+          <w:color w:val="9437FF"/>
         </w:rPr>
         <w:t> </w:t>
       </w:r>
       <w:r>
         <w:rPr>
-          <w:color w:val="000000" w:themeColor="text1"/>
+          <w:color w:val="9437FF"/>
         </w:rPr>
         <w:t xml:space="preserve">classes </w:t>
       </w:r>
       <w:r>
         <w:rPr>
-          <w:color w:val="000000" w:themeColor="text1"/>
+          <w:color w:val="9437FF"/>
         </w:rPr>
         <w:t>and develop a binary classifier for each pair. So</w:t>
       </w:r>
       <w:r>
         <w:rPr>
-          <w:color w:val="000000" w:themeColor="text1"/>
+          <w:color w:val="9437FF"/>
         </w:rPr>
         <w:t>,</w:t>
       </w:r>
       <w:r>
         <w:rPr>
-          <w:color w:val="000000" w:themeColor="text1"/>
+          <w:color w:val="9437FF"/>
         </w:rPr>
         <w:t xml:space="preserve"> </w:t>
       </w:r>
       <w:r>
         <w:rPr>
-          <w:color w:val="000000" w:themeColor="text1"/>
+          <w:color w:val="9437FF"/>
         </w:rPr>
         <w:t>given </w:t>
       </w:r>
       <w:r>
         <w:rPr>
           <w:i/>
-          <w:color w:val="000000" w:themeColor="text1"/>
+          <w:color w:val="9437FF"/>
         </w:rPr>
         <w:t>n</w:t>
       </w:r>
       <w:r>
         <w:rPr>
-          <w:color w:val="000000" w:themeColor="text1"/>
+          <w:color w:val="9437FF"/>
         </w:rPr>
         <w:t> classes</w:t>
       </w:r>
       <w:r>
         <w:rPr>
-          <w:color w:val="000000" w:themeColor="text1"/>
+          <w:color w:val="9437FF"/>
         </w:rPr>
         <w:t>,</w:t>
       </w:r>
       <w:r>
         <w:rPr>
-          <w:color w:val="000000" w:themeColor="text1"/>
+          <w:color w:val="9437FF"/>
         </w:rPr>
         <w:t xml:space="preserve"> we can pick all possible combinations of pairs of classes from </w:t>
       </w:r>
       <w:r>
         <w:rPr>
           <w:i/>
-          <w:color w:val="000000" w:themeColor="text1"/>
+          <w:color w:val="9437FF"/>
         </w:rPr>
         <w:t>n</w:t>
       </w:r>
       <w:r>
         <w:rPr>
-          <w:color w:val="000000" w:themeColor="text1"/>
+          <w:color w:val="9437FF"/>
         </w:rPr>
         <w:t> and then for each pair we develop a binary SVM</w:t>
       </w:r>
       <w:r>
         <w:rPr>
-          <w:color w:val="000000" w:themeColor="text1"/>
+          <w:color w:val="9437FF"/>
         </w:rPr>
         <w:t>.</w:t>
       </w:r>
@@ -1860,35 +1901,14 @@
     <w:p>
       <w:pPr>
         <w:rPr>
-          <w:color w:val="000000" w:themeColor="text1"/>
-        </w:rPr>
-      </w:pPr>
-      <w:r>
-        <w:rPr>
-          <w:color w:val="000000" w:themeColor="text1"/>
-        </w:rPr>
-        <w:t xml:space="preserve">For </w:t>
-      </w:r>
-      <w:commentRangeStart w:id="2"/>
-      <w:r>
-        <w:rPr>
-          <w:color w:val="000000" w:themeColor="text1"/>
-        </w:rPr>
-        <w:t xml:space="preserve">combinations </w:t>
-      </w:r>
-      <w:commentRangeEnd w:id="2"/>
-      <w:r>
-        <w:rPr>
-          <w:rStyle w:val="CommentReference"/>
-          <w:color w:val="000000" w:themeColor="text1"/>
-        </w:rPr>
-        <w:commentReference w:id="2"/>
-      </w:r>
-      <w:r>
-        <w:rPr>
-          <w:color w:val="000000" w:themeColor="text1"/>
-        </w:rPr>
-        <w:t>we have:</w:t>
+          <w:color w:val="9437FF"/>
+        </w:rPr>
+      </w:pPr>
+      <w:r>
+        <w:rPr>
+          <w:color w:val="9437FF"/>
+        </w:rPr>
+        <w:t>For combinations we have:</w:t>
       </w:r>
     </w:p>
     <w:p>
@@ -2003,46 +2023,37 @@
     <w:p>
       <w:pPr>
         <w:rPr>
-          <w:color w:val="000000" w:themeColor="text1"/>
-        </w:rPr>
-      </w:pPr>
-      <w:r>
-        <w:rPr>
-          <w:color w:val="000000" w:themeColor="text1"/>
+          <w:color w:val="9437FF"/>
+        </w:rPr>
+      </w:pPr>
+      <w:r>
+        <w:rPr>
+          <w:color w:val="9437FF"/>
         </w:rPr>
         <w:t>and for </w:t>
       </w:r>
-      <w:commentRangeStart w:id="3"/>
       <w:r>
         <w:rPr>
           <w:i/>
-          <w:color w:val="000000" w:themeColor="text1"/>
+          <w:color w:val="9437FF"/>
         </w:rPr>
         <w:t>k</w:t>
       </w:r>
       <w:r>
         <w:rPr>
-          <w:color w:val="000000" w:themeColor="text1"/>
+          <w:color w:val="9437FF"/>
         </w:rPr>
         <w:t>=2</w:t>
       </w:r>
       <w:r>
         <w:rPr>
-          <w:color w:val="000000" w:themeColor="text1"/>
+          <w:color w:val="9437FF"/>
         </w:rPr>
         <w:t xml:space="preserve"> </w:t>
       </w:r>
-      <w:commentRangeEnd w:id="3"/>
-      <w:r>
-        <w:rPr>
-          <w:rStyle w:val="CommentReference"/>
-          <w:color w:val="000000" w:themeColor="text1"/>
-        </w:rPr>
-        <w:commentReference w:id="3"/>
-      </w:r>
-      <w:r>
-        <w:rPr>
-          <w:color w:val="000000" w:themeColor="text1"/>
+      <w:r>
+        <w:rPr>
+          <w:color w:val="9437FF"/>
         </w:rPr>
         <w:t>corresponding to two pairs we have</w:t>
       </w:r>
@@ -2353,123 +2364,123 @@
     <w:p>
       <w:pPr>
         <w:rPr>
-          <w:color w:val="000000" w:themeColor="text1"/>
-        </w:rPr>
-      </w:pPr>
-      <w:commentRangeStart w:id="4"/>
-      <w:r>
-        <w:rPr>
-          <w:color w:val="000000" w:themeColor="text1"/>
+          <w:color w:val="9437FF"/>
+        </w:rPr>
+      </w:pPr>
+      <w:commentRangeStart w:id="1"/>
+      <w:r>
+        <w:rPr>
+          <w:color w:val="9437FF"/>
         </w:rPr>
         <w:t>Therefore</w:t>
       </w:r>
-      <w:commentRangeEnd w:id="4"/>
+      <w:commentRangeEnd w:id="1"/>
       <w:r>
         <w:rPr>
           <w:rStyle w:val="CommentReference"/>
-          <w:color w:val="000000" w:themeColor="text1"/>
-        </w:rPr>
-        <w:commentReference w:id="4"/>
-      </w:r>
-      <w:r>
-        <w:rPr>
-          <w:color w:val="000000" w:themeColor="text1"/>
+          <w:color w:val="9437FF"/>
+        </w:rPr>
+        <w:commentReference w:id="1"/>
+      </w:r>
+      <w:r>
+        <w:rPr>
+          <w:color w:val="9437FF"/>
         </w:rPr>
         <w:t>, w</w:t>
       </w:r>
       <w:r>
         <w:rPr>
-          <w:color w:val="000000" w:themeColor="text1"/>
+          <w:color w:val="9437FF"/>
         </w:rPr>
         <w:t>e</w:t>
       </w:r>
       <w:r>
         <w:rPr>
-          <w:color w:val="000000" w:themeColor="text1"/>
+          <w:color w:val="9437FF"/>
         </w:rPr>
         <w:t xml:space="preserve"> need C(</w:t>
       </w:r>
       <w:r>
         <w:rPr>
-          <w:color w:val="000000" w:themeColor="text1"/>
+          <w:color w:val="9437FF"/>
         </w:rPr>
         <w:t>3</w:t>
       </w:r>
       <w:r>
         <w:rPr>
-          <w:color w:val="000000" w:themeColor="text1"/>
+          <w:color w:val="9437FF"/>
         </w:rPr>
         <w:t>,2)</w:t>
       </w:r>
       <w:r>
         <w:rPr>
-          <w:color w:val="000000" w:themeColor="text1"/>
+          <w:color w:val="9437FF"/>
         </w:rPr>
         <w:t xml:space="preserve"> = 3</w:t>
       </w:r>
       <w:r>
         <w:rPr>
-          <w:color w:val="000000" w:themeColor="text1"/>
+          <w:color w:val="9437FF"/>
         </w:rPr>
         <w:t> SVM classifiers</w:t>
       </w:r>
       <w:r>
         <w:rPr>
-          <w:color w:val="000000" w:themeColor="text1"/>
+          <w:color w:val="9437FF"/>
         </w:rPr>
         <w:t>.</w:t>
       </w:r>
       <w:r>
         <w:rPr>
-          <w:color w:val="000000" w:themeColor="text1"/>
+          <w:color w:val="9437FF"/>
         </w:rPr>
         <w:t xml:space="preserve"> </w:t>
       </w:r>
       <w:r>
         <w:rPr>
-          <w:color w:val="000000" w:themeColor="text1"/>
+          <w:color w:val="9437FF"/>
         </w:rPr>
         <w:t>These</w:t>
       </w:r>
       <w:r>
         <w:rPr>
-          <w:color w:val="000000" w:themeColor="text1"/>
+          <w:color w:val="9437FF"/>
         </w:rPr>
         <w:t xml:space="preserve"> </w:t>
       </w:r>
       <w:r>
         <w:rPr>
-          <w:color w:val="000000" w:themeColor="text1"/>
+          <w:color w:val="9437FF"/>
         </w:rPr>
         <w:t xml:space="preserve">vote for </w:t>
       </w:r>
       <w:r>
         <w:rPr>
-          <w:color w:val="000000" w:themeColor="text1"/>
+          <w:color w:val="9437FF"/>
         </w:rPr>
         <w:t>each play’s class</w:t>
       </w:r>
       <w:r>
         <w:rPr>
-          <w:color w:val="000000" w:themeColor="text1"/>
+          <w:color w:val="9437FF"/>
         </w:rPr>
         <w:t xml:space="preserve"> </w:t>
       </w:r>
       <w:r>
         <w:rPr>
-          <w:color w:val="000000" w:themeColor="text1"/>
+          <w:color w:val="9437FF"/>
         </w:rPr>
         <w:t xml:space="preserve">and the winning class gets picked as the </w:t>
       </w:r>
       <w:r>
         <w:rPr>
-          <w:color w:val="000000" w:themeColor="text1"/>
+          <w:color w:val="9437FF"/>
         </w:rPr>
         <w:t>play’s classification</w:t>
       </w:r>
       <w:r>
         <w:rPr>
-          <w:color w:val="000000" w:themeColor="text1"/>
+          <w:color w:val="9437FF"/>
         </w:rPr>
         <w:t>.</w:t>
       </w:r>
@@ -2478,27 +2489,19 @@
       <w:pPr>
         <w:rPr>
           <w:color w:val="000000" w:themeColor="text1"/>
-          <w:lang w:val="en-CA"/>
-        </w:rPr>
-      </w:pPr>
-      <w:r>
-        <w:rPr>
-          <w:color w:val="000000" w:themeColor="text1"/>
-        </w:rPr>
-        <w:t>“</w:t>
-      </w:r>
-      <w:r>
-        <w:rPr>
-          <w:color w:val="000000" w:themeColor="text1"/>
-          <w:lang w:val="en-CA"/>
-        </w:rPr>
-        <w:t>This is much less sensitive to the problems of imbalanced datasets but is much more computationally expensive.</w:t>
-      </w:r>
-      <w:r>
-        <w:rPr>
-          <w:color w:val="000000" w:themeColor="text1"/>
-        </w:rPr>
-        <w:t>”</w:t>
+        </w:rPr>
+      </w:pPr>
+      <w:r>
+        <w:rPr>
+          <w:color w:val="000000" w:themeColor="text1"/>
+        </w:rPr>
+        <w:t xml:space="preserve">By using OvO, </w:t>
+      </w:r>
+      <w:r>
+        <w:rPr>
+          <w:color w:val="000000" w:themeColor="text1"/>
+        </w:rPr>
+        <w:t>our SVM is much less sensitive to the problems of imbalanced datasets, which is particularly helpful given the different sizes of each of our three classes and our small overall sample size.</w:t>
       </w:r>
     </w:p>
     <w:p>
@@ -2524,26 +2527,50 @@
         </w:rPr>
         <w:tab/>
       </w:r>
-      <w:bookmarkStart w:id="5" w:name="_Toc362541876"/>
+      <w:bookmarkStart w:id="2" w:name="_Toc362541876"/>
       <w:r>
         <w:rPr>
           <w:color w:val="000000" w:themeColor="text1"/>
         </w:rPr>
         <w:t>Social Network Analysis</w:t>
       </w:r>
-      <w:bookmarkEnd w:id="5"/>
+      <w:bookmarkEnd w:id="2"/>
     </w:p>
     <w:p>
       <w:pPr>
         <w:rPr>
-          <w:color w:val="000000" w:themeColor="text1"/>
-        </w:rPr>
-      </w:pPr>
-      <w:r>
-        <w:rPr>
-          <w:color w:val="000000" w:themeColor="text1"/>
-        </w:rPr>
-        <w:t>A social network graph is a set of vertices and edges (called a sociogram) where vertices represent social actors and edges represent social relations among the vertices. However, a social network is more than just a set of vertices and lines as it contains implicit information about the social actors and their relationships. The graph representation of social network offers a systematic and mathematical method for investigating these structures. Social network analysis is the process of investigating social network structures and ties through the use of network and graph theory concepts.</w:t>
+          <w:color w:val="9437FF"/>
+        </w:rPr>
+      </w:pPr>
+      <w:r>
+        <w:rPr>
+          <w:color w:val="9437FF"/>
+        </w:rPr>
+        <w:t>A social network graph is a set of vertices and edges (called a sociogram) where vertices represent social actors and edges represent social relations among the vertices. However, a social network is more than just a set of vertices and lines</w:t>
+      </w:r>
+      <w:r>
+        <w:rPr>
+          <w:color w:val="9437FF"/>
+        </w:rPr>
+        <w:t>,</w:t>
+      </w:r>
+      <w:r>
+        <w:rPr>
+          <w:color w:val="9437FF"/>
+        </w:rPr>
+        <w:t xml:space="preserve"> as it</w:t>
+      </w:r>
+      <w:r>
+        <w:rPr>
+          <w:color w:val="9437FF"/>
+        </w:rPr>
+        <w:t>s structure</w:t>
+      </w:r>
+      <w:r>
+        <w:rPr>
+          <w:color w:val="9437FF"/>
+        </w:rPr>
+        <w:t xml:space="preserve"> contains implicit information about the social actors and their relationships. The graph representation of social network offers a systematic and mathematical method for investigating these structures. Social network analysis is the process of investigating social network structures and ties through the use of network and graph theory concepts.</w:t>
       </w:r>
     </w:p>
     <w:p>
@@ -2556,43 +2583,122 @@
         <w:rPr>
           <w:color w:val="000000" w:themeColor="text1"/>
         </w:rPr>
-        <w:t>As [SOURCE] notes, “Social network analysis (SNA) is not a formal theory, but rather a wide strategy for investigating social structures,” which “borrows most of its core concepts from sociometry, group dynamics, and graph theory” [CITE]. In social network analysis of human activities, the nodes can be connected by many kinds of ties, such as “shared values, visions, and ideas; social contacts; kinship; conflict; financial exchanges; trade; joint membership in organizations; and group participation in events, among numerous other aspects of human relationships” [CITE]. Regardless of the nature of the connection, “[t]he defining feature of social network analysis is its focus on the structure of relationships” [</w:t>
-      </w:r>
-      <w:commentRangeStart w:id="6"/>
-      <w:r>
-        <w:rPr>
-          <w:color w:val="000000" w:themeColor="text1"/>
-        </w:rPr>
-        <w:t>5</w:t>
-      </w:r>
-      <w:commentRangeEnd w:id="6"/>
-      <w:r>
-        <w:rPr>
-          <w:rStyle w:val="CommentReference"/>
-          <w:color w:val="000000" w:themeColor="text1"/>
-        </w:rPr>
-        <w:commentReference w:id="6"/>
-      </w:r>
-      <w:r>
-        <w:rPr>
-          <w:color w:val="000000" w:themeColor="text1"/>
-        </w:rPr>
-        <w:t xml:space="preserve">]. SNA methodologies assume that relationships between nodes are of central importance. Social network analysis has been used in a wide variety of applications, with applications as diverse as  disintegration models based on social network analysis of terrorist organizations [19], collaboration of scholars in graduate </w:t>
-      </w:r>
-      <w:commentRangeStart w:id="7"/>
-      <w:r>
-        <w:rPr>
-          <w:color w:val="000000" w:themeColor="text1"/>
-        </w:rPr>
-        <w:t>education</w:t>
-      </w:r>
-      <w:commentRangeEnd w:id="7"/>
-      <w:r>
-        <w:rPr>
-          <w:rStyle w:val="CommentReference"/>
-          <w:color w:val="000000" w:themeColor="text1"/>
-        </w:rPr>
-        <w:commentReference w:id="7"/>
+        <w:t>As [</w:t>
+      </w:r>
+      <w:r>
+        <w:rPr>
+          <w:color w:val="000000" w:themeColor="text1"/>
+          <w:highlight w:val="yellow"/>
+        </w:rPr>
+        <w:t>SOURCE</w:t>
+      </w:r>
+      <w:r>
+        <w:rPr>
+          <w:color w:val="000000" w:themeColor="text1"/>
+        </w:rPr>
+        <w:t>] notes, “Social network analysis (SNA) is not a formal theory, but rather a wide strategy for investigating social structures,” which “borrows most of its core concepts from sociometry, group dynamics, and graph theory” [</w:t>
+      </w:r>
+      <w:r>
+        <w:rPr>
+          <w:color w:val="000000" w:themeColor="text1"/>
+          <w:highlight w:val="yellow"/>
+        </w:rPr>
+        <w:t>CITE</w:t>
+      </w:r>
+      <w:r>
+        <w:rPr>
+          <w:color w:val="000000" w:themeColor="text1"/>
+        </w:rPr>
+        <w:t xml:space="preserve">]. </w:t>
+      </w:r>
+    </w:p>
+    <w:p>
+      <w:pPr>
+        <w:rPr>
+          <w:color w:val="000000" w:themeColor="text1"/>
+        </w:rPr>
+      </w:pPr>
+      <w:r>
+        <w:rPr>
+          <w:color w:val="000000" w:themeColor="text1"/>
+        </w:rPr>
+        <w:t>In social network analysis of human activities, the nodes can be connected by many kinds of ties, such as “shared values, visions, and ideas; social contacts; kinship; conflict; financial exchanges; trade; joint membership in organizations; and group participation in events, among numerous other aspects of human relationships” [</w:t>
+      </w:r>
+      <w:r>
+        <w:rPr>
+          <w:color w:val="000000" w:themeColor="text1"/>
+          <w:highlight w:val="yellow"/>
+        </w:rPr>
+        <w:t>CITE</w:t>
+      </w:r>
+      <w:r>
+        <w:rPr>
+          <w:color w:val="000000" w:themeColor="text1"/>
+        </w:rPr>
+        <w:t>]. Regardless of the nature of the connection, “[t]he defining feature of social network analysis is its focus on the structure of relationships” [</w:t>
+      </w:r>
+      <w:r>
+        <w:rPr>
+          <w:color w:val="000000" w:themeColor="text1"/>
+          <w:highlight w:val="yellow"/>
+        </w:rPr>
+        <w:t>CITE</w:t>
+      </w:r>
+      <w:r>
+        <w:rPr>
+          <w:color w:val="000000" w:themeColor="text1"/>
+        </w:rPr>
+        <w:t>].</w:t>
+      </w:r>
+      <w:r>
+        <w:rPr>
+          <w:color w:val="000000" w:themeColor="text1"/>
+        </w:rPr>
+        <w:t xml:space="preserve"> </w:t>
+      </w:r>
+      <w:r>
+        <w:rPr>
+          <w:color w:val="000000" w:themeColor="text1"/>
+        </w:rPr>
+        <w:t>SNA methodologies assume that relationships between nodes are of</w:t>
+      </w:r>
+      <w:r>
+        <w:rPr>
+          <w:color w:val="000000" w:themeColor="text1"/>
+        </w:rPr>
+        <w:t xml:space="preserve"> central importance.</w:t>
+      </w:r>
+    </w:p>
+    <w:p>
+      <w:pPr>
+        <w:rPr>
+          <w:color w:val="000000" w:themeColor="text1"/>
+        </w:rPr>
+      </w:pPr>
+      <w:r>
+        <w:rPr>
+          <w:color w:val="000000" w:themeColor="text1"/>
+        </w:rPr>
+        <w:t>Social network analysis has been used in a wide variety of applications, with applications as diverse as  disintegration models based on social network analysis of terrorist organizations [19], collaboration of scholars in graduate education</w:t>
+      </w:r>
+      <w:r>
+        <w:rPr>
+          <w:color w:val="000000" w:themeColor="text1"/>
+        </w:rPr>
+        <w:t xml:space="preserve"> [</w:t>
+      </w:r>
+      <w:r>
+        <w:rPr>
+          <w:color w:val="000000" w:themeColor="text1"/>
+          <w:highlight w:val="yellow"/>
+        </w:rPr>
+        <w:t>CITE</w:t>
+      </w:r>
+      <w:r>
+        <w:rPr>
+          <w:color w:val="000000" w:themeColor="text1"/>
+        </w:rPr>
+        <w:t>]</w:t>
       </w:r>
       <w:r>
         <w:rPr>
@@ -2652,7 +2758,7 @@
           <w:color w:val="000000" w:themeColor="text1"/>
           <w:lang w:val="en-CA"/>
         </w:rPr>
-        <w:t xml:space="preserve">Because dramatic performances enact social encounters, social network analysis translates surprisingly well to fictional societies. Stiller et al. have shown that social networks in Shakespeare’s plays mirror those of real human interactions, </w:t>
+        <w:t xml:space="preserve">Because dramatic performances enact social encounters, social network analysis translates surprisingly well to fictional societies. Stiller et al. </w:t>
       </w:r>
       <w:r>
         <w:rPr>
@@ -2660,23 +2766,38 @@
           <w:lang w:val="en-CA"/>
         </w:rPr>
         <w:lastRenderedPageBreak/>
-        <w:t xml:space="preserve">particularly in size, clustering, and maximum degrees of separation </w:t>
-      </w:r>
-      <w:commentRangeStart w:id="8"/>
+        <w:t xml:space="preserve">have shown that social networks in Shakespeare’s plays mirror those of real human interactions, particularly in size, clustering, and maximum degrees of separation </w:t>
+      </w:r>
+      <w:commentRangeStart w:id="3"/>
       <w:r>
         <w:rPr>
           <w:color w:val="000000" w:themeColor="text1"/>
           <w:lang w:val="en-CA"/>
         </w:rPr>
-        <w:t xml:space="preserve">(2003). </w:t>
-      </w:r>
-      <w:commentRangeEnd w:id="8"/>
+        <w:t>(</w:t>
+      </w:r>
+      <w:r>
+        <w:rPr>
+          <w:color w:val="000000" w:themeColor="text1"/>
+          <w:highlight w:val="yellow"/>
+          <w:lang w:val="en-CA"/>
+        </w:rPr>
+        <w:t>2003</w:t>
+      </w:r>
+      <w:r>
+        <w:rPr>
+          <w:color w:val="000000" w:themeColor="text1"/>
+          <w:lang w:val="en-CA"/>
+        </w:rPr>
+        <w:t xml:space="preserve">). </w:t>
+      </w:r>
+      <w:commentRangeEnd w:id="3"/>
       <w:r>
         <w:rPr>
           <w:rStyle w:val="CommentReference"/>
           <w:color w:val="000000" w:themeColor="text1"/>
         </w:rPr>
-        <w:commentReference w:id="8"/>
+        <w:commentReference w:id="3"/>
       </w:r>
       <w:r>
         <w:rPr>
@@ -2713,21 +2834,36 @@
         </w:rPr>
         <w:t>Moretti himself uses social networks to examine the plots of three Shakespearean tragedies, and to contrast a few chapters in English and Chinese novels</w:t>
       </w:r>
-      <w:commentRangeStart w:id="9"/>
+      <w:commentRangeStart w:id="4"/>
       <w:r>
         <w:rPr>
           <w:color w:val="000000" w:themeColor="text1"/>
           <w:lang w:val="en-CA"/>
         </w:rPr>
-        <w:t xml:space="preserve"> (2011). </w:t>
-      </w:r>
-      <w:commentRangeEnd w:id="9"/>
+        <w:t xml:space="preserve"> (</w:t>
+      </w:r>
+      <w:r>
+        <w:rPr>
+          <w:color w:val="000000" w:themeColor="text1"/>
+          <w:highlight w:val="yellow"/>
+          <w:lang w:val="en-CA"/>
+        </w:rPr>
+        <w:t>2011</w:t>
+      </w:r>
+      <w:r>
+        <w:rPr>
+          <w:color w:val="000000" w:themeColor="text1"/>
+          <w:lang w:val="en-CA"/>
+        </w:rPr>
+        <w:t xml:space="preserve">). </w:t>
+      </w:r>
+      <w:commentRangeEnd w:id="4"/>
       <w:r>
         <w:rPr>
           <w:rStyle w:val="CommentReference"/>
           <w:color w:val="000000" w:themeColor="text1"/>
         </w:rPr>
-        <w:commentReference w:id="9"/>
+        <w:commentReference w:id="4"/>
       </w:r>
       <w:r>
         <w:rPr>
@@ -2742,13 +2878,28 @@
         </w:rPr>
         <w:t xml:space="preserve">only at the Gini Coefficient of each play’s eigenvector centrality to track changes in ensemble casts from 1500 to 1920 </w:t>
       </w:r>
-      <w:commentRangeStart w:id="10"/>
+      <w:commentRangeStart w:id="5"/>
       <w:r>
         <w:rPr>
           <w:color w:val="000000" w:themeColor="text1"/>
           <w:lang w:val="en-CA"/>
         </w:rPr>
-        <w:t>(2017).</w:t>
+        <w:t>(</w:t>
+      </w:r>
+      <w:r>
+        <w:rPr>
+          <w:color w:val="000000" w:themeColor="text1"/>
+          <w:highlight w:val="yellow"/>
+          <w:lang w:val="en-CA"/>
+        </w:rPr>
+        <w:t>2017</w:t>
+      </w:r>
+      <w:r>
+        <w:rPr>
+          <w:color w:val="000000" w:themeColor="text1"/>
+          <w:lang w:val="en-CA"/>
+        </w:rPr>
+        <w:t>).</w:t>
       </w:r>
       <w:r>
         <w:rPr>
@@ -2756,13 +2907,13 @@
         </w:rPr>
         <w:t xml:space="preserve"> </w:t>
       </w:r>
-      <w:commentRangeEnd w:id="10"/>
+      <w:commentRangeEnd w:id="5"/>
       <w:r>
         <w:rPr>
           <w:rStyle w:val="CommentReference"/>
           <w:color w:val="000000" w:themeColor="text1"/>
         </w:rPr>
-        <w:commentReference w:id="10"/>
+        <w:commentReference w:id="5"/>
       </w:r>
       <w:r>
         <w:rPr>
@@ -2786,7 +2937,44 @@
         <w:rPr>
           <w:color w:val="000000" w:themeColor="text1"/>
         </w:rPr>
-        <w:t xml:space="preserve"> Moretti also identifies that, in the application of SNA to literature, “[m]ethods for the automated extraction of network data … and their evaluation are of particular importance [25, 26,27,28, 30, 31],” which we accomplish. [Moretti].</w:t>
+        <w:t xml:space="preserve"> Moretti also identifies that, in the application of SNA to literature, “[m]ethods for the automated extraction of network data … and their evaluation are of particular importance [25, 26,</w:t>
+      </w:r>
+      <w:r>
+        <w:rPr>
+          <w:color w:val="000000" w:themeColor="text1"/>
+        </w:rPr>
+        <w:t xml:space="preserve"> </w:t>
+      </w:r>
+      <w:r>
+        <w:rPr>
+          <w:color w:val="000000" w:themeColor="text1"/>
+        </w:rPr>
+        <w:t>27,</w:t>
+      </w:r>
+      <w:r>
+        <w:rPr>
+          <w:color w:val="000000" w:themeColor="text1"/>
+        </w:rPr>
+        <w:t xml:space="preserve"> </w:t>
+      </w:r>
+      <w:r>
+        <w:rPr>
+          <w:color w:val="000000" w:themeColor="text1"/>
+        </w:rPr>
+        <w:t>28, 30, 31],” which we accomplish. [</w:t>
+      </w:r>
+      <w:r>
+        <w:rPr>
+          <w:color w:val="000000" w:themeColor="text1"/>
+          <w:highlight w:val="yellow"/>
+        </w:rPr>
+        <w:t>Moretti</w:t>
+      </w:r>
+      <w:r>
+        <w:rPr>
+          <w:color w:val="000000" w:themeColor="text1"/>
+        </w:rPr>
+        <w:t>].</w:t>
       </w:r>
     </w:p>
     <w:p>
@@ -2884,7 +3072,25 @@
         <w:rPr>
           <w:color w:val="000000" w:themeColor="text1"/>
         </w:rPr>
-        <w:t xml:space="preserve"> Gephi also calculates a wide range of mathematical features for each graph, which we use as the basis for our mathematical analysis (as discuss in more detail in 3.3)</w:t>
+        <w:t xml:space="preserve"> Gephi also calculates a wide range of mathematical features for each graph, which we use as the basis for our mathematical analysis (as discuss</w:t>
+      </w:r>
+      <w:r>
+        <w:rPr>
+          <w:color w:val="000000" w:themeColor="text1"/>
+        </w:rPr>
+        <w:t>ed</w:t>
+      </w:r>
+      <w:r>
+        <w:rPr>
+          <w:color w:val="000000" w:themeColor="text1"/>
+        </w:rPr>
+        <w:t xml:space="preserve"> in more detail in 3.3)</w:t>
+      </w:r>
+      <w:r>
+        <w:rPr>
+          <w:color w:val="000000" w:themeColor="text1"/>
+        </w:rPr>
+        <w:t>.</w:t>
       </w:r>
     </w:p>
     <w:p>
@@ -4575,30 +4781,37 @@
     <w:p>
       <w:pPr>
         <w:rPr>
-          <w:color w:val="000000" w:themeColor="text1"/>
-        </w:rPr>
-      </w:pPr>
-      <w:r>
-        <w:rPr>
-          <w:color w:val="000000" w:themeColor="text1"/>
+          <w:color w:val="0096FF"/>
+        </w:rPr>
+      </w:pPr>
+      <w:r>
+        <w:rPr>
+          <w:color w:val="0096FF"/>
         </w:rPr>
         <w:t>Our parser also correlate</w:t>
       </w:r>
       <w:r>
         <w:rPr>
-          <w:color w:val="000000" w:themeColor="text1"/>
+          <w:color w:val="0096FF"/>
         </w:rPr>
         <w:t>s</w:t>
       </w:r>
       <w:r>
         <w:rPr>
-          <w:color w:val="000000" w:themeColor="text1"/>
-        </w:rPr>
-        <w:t xml:space="preserve"> some of these extracted features with each other, in order to determine, for each line spoken, which characters were on stage to hear it. We assume that all characters on st</w:t>
-      </w:r>
-      <w:r>
-        <w:rPr>
-          <w:color w:val="000000" w:themeColor="text1"/>
+          <w:color w:val="0096FF"/>
+        </w:rPr>
+        <w:t xml:space="preserve"> some of these extracted features with each other, in order to determine, for each line spoken, which characters were on stage to </w:t>
+      </w:r>
+      <w:r>
+        <w:rPr>
+          <w:color w:val="0096FF"/>
+        </w:rPr>
+        <w:lastRenderedPageBreak/>
+        <w:t>hear it. We assume that all characters on st</w:t>
+      </w:r>
+      <w:r>
+        <w:rPr>
+          <w:color w:val="0096FF"/>
         </w:rPr>
         <w:t>age are able to hear all speech.</w:t>
       </w:r>
@@ -4615,129 +4828,92 @@
       <w:pPr>
         <w:ind w:firstLine="0"/>
         <w:rPr>
-          <w:color w:val="000000" w:themeColor="text1"/>
-        </w:rPr>
-      </w:pPr>
-      <w:r>
-        <w:rPr>
-          <w:color w:val="000000" w:themeColor="text1"/>
-        </w:rPr>
-        <w:lastRenderedPageBreak/>
+          <w:color w:val="FF2F92"/>
+        </w:rPr>
+      </w:pPr>
+      <w:r>
+        <w:rPr>
+          <w:color w:val="FF2F92"/>
+        </w:rPr>
         <w:t xml:space="preserve">Our primary source of data is </w:t>
       </w:r>
       <w:r>
         <w:rPr>
-          <w:color w:val="000000" w:themeColor="text1"/>
+          <w:color w:val="FF2F92"/>
         </w:rPr>
         <w:t>[40]</w:t>
       </w:r>
       <w:r>
         <w:rPr>
-          <w:color w:val="000000" w:themeColor="text1"/>
+          <w:color w:val="FF2F92"/>
         </w:rPr>
         <w:t>,</w:t>
       </w:r>
       <w:r>
         <w:rPr>
-          <w:color w:val="000000" w:themeColor="text1"/>
+          <w:color w:val="FF2F92"/>
         </w:rPr>
         <w:t xml:space="preserve"> a </w:t>
       </w:r>
       <w:r>
         <w:rPr>
-          <w:color w:val="000000" w:themeColor="text1"/>
+          <w:color w:val="FF2F92"/>
         </w:rPr>
         <w:t>digital library</w:t>
       </w:r>
       <w:r>
         <w:rPr>
-          <w:color w:val="000000" w:themeColor="text1"/>
+          <w:color w:val="FF2F92"/>
         </w:rPr>
         <w:t xml:space="preserve"> which contains xml format of </w:t>
       </w:r>
       <w:r>
         <w:rPr>
-          <w:color w:val="000000" w:themeColor="text1"/>
+          <w:color w:val="FF2F92"/>
         </w:rPr>
         <w:t xml:space="preserve">37 plays </w:t>
       </w:r>
       <w:r>
         <w:rPr>
-          <w:color w:val="000000" w:themeColor="text1"/>
+          <w:color w:val="FF2F92"/>
         </w:rPr>
         <w:t xml:space="preserve">by </w:t>
       </w:r>
       <w:r>
         <w:rPr>
-          <w:color w:val="000000" w:themeColor="text1"/>
+          <w:color w:val="FF2F92"/>
         </w:rPr>
         <w:t>Shakespeare</w:t>
       </w:r>
       <w:r>
         <w:rPr>
-          <w:color w:val="000000" w:themeColor="text1"/>
+          <w:color w:val="FF2F92"/>
         </w:rPr>
         <w:t xml:space="preserve"> </w:t>
       </w:r>
       <w:r>
         <w:rPr>
-          <w:color w:val="000000" w:themeColor="text1"/>
+          <w:color w:val="FF2F92"/>
         </w:rPr>
         <w:t>i</w:t>
       </w:r>
       <w:r>
         <w:rPr>
-          <w:color w:val="000000" w:themeColor="text1"/>
-        </w:rPr>
-        <w:t>n TEI encoding format</w:t>
-      </w:r>
-      <w:commentRangeStart w:id="11"/>
-      <w:r>
-        <w:rPr>
-          <w:color w:val="000000" w:themeColor="text1"/>
-        </w:rPr>
-        <w:t>.</w:t>
-      </w:r>
-      <w:commentRangeEnd w:id="11"/>
-      <w:r>
-        <w:rPr>
-          <w:rStyle w:val="CommentReference"/>
-          <w:color w:val="000000" w:themeColor="text1"/>
-        </w:rPr>
-        <w:commentReference w:id="11"/>
-      </w:r>
-      <w:r>
-        <w:rPr>
-          <w:color w:val="000000" w:themeColor="text1"/>
+          <w:color w:val="FF2F92"/>
+        </w:rPr>
+        <w:t xml:space="preserve">n TEI encoding format. </w:t>
+      </w:r>
+      <w:r>
+        <w:rPr>
+          <w:color w:val="FF2F92"/>
         </w:rPr>
         <w:t xml:space="preserve"> </w:t>
       </w:r>
       <w:r>
         <w:rPr>
-          <w:color w:val="000000" w:themeColor="text1"/>
-        </w:rPr>
-        <w:t xml:space="preserve"> </w:t>
-      </w:r>
-      <w:r>
-        <w:rPr>
-          <w:color w:val="000000" w:themeColor="text1"/>
-        </w:rPr>
-        <w:t xml:space="preserve">We downoaded the xml files </w:t>
-      </w:r>
-      <w:commentRangeStart w:id="12"/>
-      <w:r>
-        <w:rPr>
-          <w:color w:val="000000" w:themeColor="text1"/>
-        </w:rPr>
-        <w:t>and labeled each one with their genre.</w:t>
-      </w:r>
-      <w:commentRangeEnd w:id="12"/>
-      <w:r>
-        <w:rPr>
-          <w:rStyle w:val="CommentReference"/>
-          <w:color w:val="000000" w:themeColor="text1"/>
-        </w:rPr>
-        <w:commentReference w:id="12"/>
+          <w:color w:val="FF2F92"/>
+        </w:rPr>
+        <w:t>We downoaded the xml files and labeled each one with their genre.</w:t>
       </w:r>
     </w:p>
     <w:p>
@@ -4780,119 +4956,112 @@
       </w:r>
     </w:p>
     <w:p>
-      <w:pPr>
-        <w:spacing w:line="240" w:lineRule="auto"/>
-        <w:ind w:firstLine="0"/>
-        <w:rPr>
-          <w:color w:val="000000" w:themeColor="text1"/>
-        </w:rPr>
-      </w:pPr>
-      <w:r>
-        <w:rPr>
-          <w:color w:val="000000" w:themeColor="text1"/>
-        </w:rPr>
+      <w:r>
         <w:t>This</w:t>
       </w:r>
       <w:r>
-        <w:rPr>
-          <w:color w:val="000000" w:themeColor="text1"/>
-        </w:rPr>
         <w:t xml:space="preserve"> module builds </w:t>
       </w:r>
       <w:r>
-        <w:rPr>
-          <w:color w:val="000000" w:themeColor="text1"/>
-        </w:rPr>
         <w:t>play graphs using the information generated by the play parser in the previous section. In order to generate files which can be used to create graphs for plays,</w:t>
       </w:r>
       <w:r>
-        <w:rPr>
-          <w:color w:val="000000" w:themeColor="text1"/>
-        </w:rPr>
         <w:t xml:space="preserve"> </w:t>
       </w:r>
       <w:r>
-        <w:rPr>
-          <w:color w:val="000000" w:themeColor="text1"/>
-        </w:rPr>
-        <w:t xml:space="preserve">we used gephi api to generate gexf files. Each gexf  file will map character to a node and communication between characters as an edge. </w:t>
-      </w:r>
-      <w:r>
-        <w:rPr>
-          <w:color w:val="000000" w:themeColor="text1"/>
-        </w:rPr>
-        <w:t xml:space="preserve">Each character will store as an attribute, total number of lines and words spoken in the play. </w:t>
-      </w:r>
-      <w:r>
-        <w:rPr>
-          <w:color w:val="000000" w:themeColor="text1"/>
-        </w:rPr>
-        <w:t>After this mapping, each edge is weighted with the sum of total number of words spoken by the two charac</w:t>
-      </w:r>
-      <w:r>
-        <w:rPr>
-          <w:color w:val="000000" w:themeColor="text1"/>
-        </w:rPr>
+        <w:t xml:space="preserve">we used </w:t>
+      </w:r>
+      <w:r>
+        <w:t>the Gephi API</w:t>
+      </w:r>
+      <w:r>
+        <w:t xml:space="preserve"> to generate gexf files. Each gexf  file map</w:t>
+      </w:r>
+      <w:r>
+        <w:t>s</w:t>
+      </w:r>
+      <w:r>
+        <w:t xml:space="preserve"> character to a node and communication between characters as an edge. </w:t>
+      </w:r>
+      <w:r>
+        <w:t>Each character store</w:t>
+      </w:r>
+      <w:r>
+        <w:t>s as an attribute the</w:t>
+      </w:r>
+      <w:r>
+        <w:t xml:space="preserve"> total number of lines and words spoken </w:t>
+      </w:r>
+      <w:r>
+        <w:t xml:space="preserve">by that character </w:t>
+      </w:r>
+      <w:r>
+        <w:t xml:space="preserve">in the play. </w:t>
+      </w:r>
+      <w:r>
+        <w:t xml:space="preserve">After this mapping, each edge is weighted with the sum of total number of </w:t>
+      </w:r>
+      <w:r>
+        <w:t xml:space="preserve">lines and </w:t>
+      </w:r>
+      <w:r>
+        <w:t>words spoken by the two charac</w:t>
+      </w:r>
+      <w:r>
         <w:t>te</w:t>
       </w:r>
       <w:r>
-        <w:rPr>
-          <w:color w:val="000000" w:themeColor="text1"/>
-        </w:rPr>
-        <w:t>rs in the shared scenes.</w:t>
-      </w:r>
-      <w:r>
-        <w:rPr>
-          <w:color w:val="000000" w:themeColor="text1"/>
-        </w:rPr>
+        <w:t>rs in the</w:t>
+      </w:r>
+      <w:r>
+        <w:t>ir shared scenes</w:t>
+      </w:r>
+      <w:r>
+        <w:t xml:space="preserve">. </w:t>
+      </w:r>
+      <w:r>
+        <w:t xml:space="preserve">These form the basis of the extracted features in Table 3. </w:t>
+      </w:r>
+      <w:r>
+        <w:t xml:space="preserve">Once the basic structure is ready, using </w:t>
+      </w:r>
+      <w:r>
+        <w:t xml:space="preserve">the </w:t>
+      </w:r>
+      <w:r>
+        <w:t>inbuilt functions of</w:t>
+      </w:r>
+      <w:r>
+        <w:t xml:space="preserve"> the G</w:t>
+      </w:r>
+      <w:r>
+        <w:t xml:space="preserve">ephi </w:t>
+      </w:r>
+      <w:r>
+        <w:t>API we calculate</w:t>
+      </w:r>
+      <w:r>
         <w:t xml:space="preserve"> </w:t>
       </w:r>
       <w:r>
-        <w:rPr>
-          <w:color w:val="000000" w:themeColor="text1"/>
-        </w:rPr>
-        <w:t xml:space="preserve">These are </w:t>
-      </w:r>
-      <w:r>
-        <w:rPr>
-          <w:color w:val="000000" w:themeColor="text1"/>
-        </w:rPr>
-        <w:t>respres</w:t>
-      </w:r>
-      <w:r>
-        <w:rPr>
-          <w:color w:val="000000" w:themeColor="text1"/>
-        </w:rPr>
-        <w:t>e</w:t>
-      </w:r>
-      <w:r>
-        <w:rPr>
-          <w:color w:val="000000" w:themeColor="text1"/>
-        </w:rPr>
-        <w:t>nted</w:t>
-      </w:r>
-      <w:r>
-        <w:rPr>
-          <w:color w:val="000000" w:themeColor="text1"/>
-        </w:rPr>
-        <w:t xml:space="preserve"> as extracted features in Table 3. </w:t>
-      </w:r>
-      <w:r>
-        <w:rPr>
-          <w:color w:val="000000" w:themeColor="text1"/>
-        </w:rPr>
-        <w:t>Once the basic structure is ready, using inbuilt functions of gephi api we calculated various metrics on the graph. Those are represen</w:t>
-      </w:r>
-      <w:r>
-        <w:rPr>
-          <w:color w:val="000000" w:themeColor="text1"/>
-        </w:rPr>
-        <w:t>ted as network features in  T</w:t>
-      </w:r>
-      <w:r>
-        <w:rPr>
-          <w:color w:val="000000" w:themeColor="text1"/>
-        </w:rPr>
+        <w:t>17 metrics of</w:t>
+      </w:r>
+      <w:r>
+        <w:t xml:space="preserve"> the graph</w:t>
+      </w:r>
+      <w:r>
+        <w:t>’s graphs features. The</w:t>
+      </w:r>
+      <w:r>
+        <w:t xml:space="preserve">se are </w:t>
+      </w:r>
+      <w:r>
+        <w:t>the</w:t>
+      </w:r>
+      <w:r>
+        <w:t xml:space="preserve"> network features in  T</w:t>
+      </w:r>
+      <w:r>
         <w:t>able 3.</w:t>
       </w:r>
     </w:p>
@@ -4978,6 +5147,7 @@
     </w:p>
     <w:p>
       <w:pPr>
+        <w:spacing w:before="240" w:after="120" w:line="240" w:lineRule="auto"/>
         <w:ind w:firstLine="0"/>
         <w:rPr>
           <w:color w:val="000000" w:themeColor="text1"/>
@@ -5007,32 +5177,41 @@
         </w:rPr>
         <w:t xml:space="preserve">ose to use the most </w:t>
       </w:r>
-      <w:commentRangeStart w:id="13"/>
-      <w:r>
-        <w:rPr>
-          <w:color w:val="000000" w:themeColor="text1"/>
-        </w:rPr>
-        <w:t xml:space="preserve">popular </w:t>
-      </w:r>
-      <w:commentRangeEnd w:id="13"/>
-      <w:r>
-        <w:rPr>
-          <w:rStyle w:val="CommentReference"/>
-          <w:color w:val="000000" w:themeColor="text1"/>
-        </w:rPr>
-        <w:commentReference w:id="13"/>
-      </w:r>
-      <w:r>
-        <w:rPr>
-          <w:color w:val="000000" w:themeColor="text1"/>
-        </w:rPr>
-        <w:t>and e</w:t>
-      </w:r>
-      <w:r>
-        <w:rPr>
-          <w:color w:val="000000" w:themeColor="text1"/>
-        </w:rPr>
-        <w:t>asily quantifiable metrics for the</w:t>
+      <w:r>
+        <w:rPr>
+          <w:color w:val="000000" w:themeColor="text1"/>
+        </w:rPr>
+        <w:t>simple</w:t>
+      </w:r>
+      <w:r>
+        <w:rPr>
+          <w:color w:val="000000" w:themeColor="text1"/>
+        </w:rPr>
+        <w:t xml:space="preserve"> and e</w:t>
+      </w:r>
+      <w:r>
+        <w:rPr>
+          <w:color w:val="000000" w:themeColor="text1"/>
+        </w:rPr>
+        <w:t>asily quantifiable metrics</w:t>
+      </w:r>
+      <w:r>
+        <w:rPr>
+          <w:color w:val="000000" w:themeColor="text1"/>
+        </w:rPr>
+        <w:t xml:space="preserve">, </w:t>
+      </w:r>
+      <w:r>
+        <w:rPr>
+          <w:color w:val="000000" w:themeColor="text1"/>
+        </w:rPr>
+        <w:t xml:space="preserve">such as </w:t>
+      </w:r>
+      <w:r>
+        <w:rPr>
+          <w:color w:val="000000" w:themeColor="text1"/>
+        </w:rPr>
+        <w:t>total</w:t>
       </w:r>
       <w:r>
         <w:rPr>
@@ -5044,36 +5223,6 @@
         <w:rPr>
           <w:color w:val="000000" w:themeColor="text1"/>
         </w:rPr>
-        <w:t>play</w:t>
-      </w:r>
-      <w:r>
-        <w:rPr>
-          <w:color w:val="000000" w:themeColor="text1"/>
-        </w:rPr>
-        <w:t xml:space="preserve">, </w:t>
-      </w:r>
-      <w:r>
-        <w:rPr>
-          <w:color w:val="000000" w:themeColor="text1"/>
-        </w:rPr>
-        <w:t xml:space="preserve">such as </w:t>
-      </w:r>
-      <w:r>
-        <w:rPr>
-          <w:color w:val="000000" w:themeColor="text1"/>
-        </w:rPr>
-        <w:t>total</w:t>
-      </w:r>
-      <w:r>
-        <w:rPr>
-          <w:color w:val="000000" w:themeColor="text1"/>
-        </w:rPr>
-        <w:t xml:space="preserve"> </w:t>
-      </w:r>
-      <w:r>
-        <w:rPr>
-          <w:color w:val="000000" w:themeColor="text1"/>
-        </w:rPr>
         <w:t xml:space="preserve">number of </w:t>
       </w:r>
       <w:r>
@@ -5092,13 +5241,7 @@
         <w:rPr>
           <w:color w:val="000000" w:themeColor="text1"/>
         </w:rPr>
-        <w:t xml:space="preserve">, </w:t>
-      </w:r>
-      <w:r>
-        <w:rPr>
-          <w:color w:val="000000" w:themeColor="text1"/>
-        </w:rPr>
-        <w:t>who was present in the scene, total number of lines spoken by each character in each scene</w:t>
+        <w:t xml:space="preserve"> (see Table 3)</w:t>
       </w:r>
       <w:r>
         <w:rPr>
@@ -5110,67 +5253,49 @@
         <w:rPr>
           <w:color w:val="000000" w:themeColor="text1"/>
         </w:rPr>
-        <w:t xml:space="preserve"> </w:t>
-      </w:r>
-      <w:r>
-        <w:rPr>
-          <w:color w:val="000000" w:themeColor="text1"/>
-        </w:rPr>
-        <w:t>Our results will</w:t>
-      </w:r>
-      <w:r>
-        <w:rPr>
-          <w:color w:val="000000" w:themeColor="text1"/>
-        </w:rPr>
-        <w:t xml:space="preserve"> </w:t>
-      </w:r>
-      <w:r>
-        <w:rPr>
-          <w:color w:val="000000" w:themeColor="text1"/>
-        </w:rPr>
-        <w:t xml:space="preserve">demonstrate that, </w:t>
-      </w:r>
-      <w:r>
-        <w:rPr>
-          <w:color w:val="000000" w:themeColor="text1"/>
-        </w:rPr>
-        <w:t xml:space="preserve">number of edges in the graph and number of words spoken by the character play a crucial role in </w:t>
-      </w:r>
-      <w:r>
-        <w:rPr>
-          <w:color w:val="000000" w:themeColor="text1"/>
-        </w:rPr>
-        <w:t>dete</w:t>
-      </w:r>
-      <w:r>
-        <w:rPr>
-          <w:color w:val="000000" w:themeColor="text1"/>
-        </w:rPr>
-        <w:t>r</w:t>
-      </w:r>
-      <w:r>
-        <w:rPr>
-          <w:color w:val="000000" w:themeColor="text1"/>
-        </w:rPr>
-        <w:t>min</w:t>
-      </w:r>
-      <w:r>
-        <w:rPr>
-          <w:color w:val="000000" w:themeColor="text1"/>
-        </w:rPr>
-        <w:t>in</w:t>
-      </w:r>
-      <w:r>
-        <w:rPr>
-          <w:color w:val="000000" w:themeColor="text1"/>
-        </w:rPr>
-        <w:t>g</w:t>
-      </w:r>
-      <w:r>
-        <w:rPr>
-          <w:color w:val="000000" w:themeColor="text1"/>
-        </w:rPr>
-        <w:t xml:space="preserve"> the genre. </w:t>
+        <w:t xml:space="preserve"> As our results in 4.3.1 and 4.3.3 demonstrate</w:t>
+      </w:r>
+      <w:r>
+        <w:rPr>
+          <w:color w:val="000000" w:themeColor="text1"/>
+        </w:rPr>
+        <w:t>,</w:t>
+      </w:r>
+      <w:r>
+        <w:rPr>
+          <w:color w:val="000000" w:themeColor="text1"/>
+        </w:rPr>
+        <w:t xml:space="preserve"> despite their simplicity as features, the</w:t>
+      </w:r>
+      <w:r>
+        <w:rPr>
+          <w:color w:val="000000" w:themeColor="text1"/>
+        </w:rPr>
+        <w:t xml:space="preserve"> number of edges in the graph and </w:t>
+      </w:r>
+      <w:r>
+        <w:rPr>
+          <w:color w:val="000000" w:themeColor="text1"/>
+        </w:rPr>
+        <w:t xml:space="preserve">the </w:t>
+      </w:r>
+      <w:r>
+        <w:rPr>
+          <w:color w:val="000000" w:themeColor="text1"/>
+        </w:rPr>
+        <w:t xml:space="preserve">number of words spoken </w:t>
+      </w:r>
+      <w:r>
+        <w:rPr>
+          <w:color w:val="000000" w:themeColor="text1"/>
+        </w:rPr>
+        <w:t xml:space="preserve">can </w:t>
+      </w:r>
+      <w:r>
+        <w:rPr>
+          <w:color w:val="000000" w:themeColor="text1"/>
+        </w:rPr>
+        <w:t>play a crucial role in determining the genre.</w:t>
       </w:r>
     </w:p>
     <w:p>
@@ -5268,7 +5393,13 @@
         <w:rPr>
           <w:color w:val="000000" w:themeColor="text1"/>
         </w:rPr>
-        <w:t xml:space="preserve"> features of a </w:t>
+        <w:t xml:space="preserve"> features of each</w:t>
+      </w:r>
+      <w:r>
+        <w:rPr>
+          <w:color w:val="000000" w:themeColor="text1"/>
+        </w:rPr>
+        <w:t xml:space="preserve"> </w:t>
       </w:r>
       <w:r>
         <w:rPr>
@@ -5298,50 +5429,9 @@
         <w:rPr>
           <w:color w:val="000000" w:themeColor="text1"/>
         </w:rPr>
-        <w:t xml:space="preserve"> graph. </w:t>
-      </w:r>
-      <w:r>
-        <w:rPr>
-          <w:color w:val="000000" w:themeColor="text1"/>
-        </w:rPr>
-        <w:t>On</w:t>
-      </w:r>
-      <w:r>
-        <w:rPr>
-          <w:color w:val="000000" w:themeColor="text1"/>
-        </w:rPr>
-        <w:t>e</w:t>
-      </w:r>
-      <w:r>
-        <w:rPr>
-          <w:color w:val="000000" w:themeColor="text1"/>
-        </w:rPr>
-        <w:t xml:space="preserve"> obvious feature is degree count</w:t>
-      </w:r>
-      <w:r>
-        <w:rPr>
-          <w:color w:val="000000" w:themeColor="text1"/>
-        </w:rPr>
-        <w:t>,</w:t>
-      </w:r>
-      <w:r>
-        <w:rPr>
-          <w:color w:val="000000" w:themeColor="text1"/>
-        </w:rPr>
-        <w:t xml:space="preserve"> or the num</w:t>
-      </w:r>
-      <w:r>
-        <w:rPr>
-          <w:color w:val="000000" w:themeColor="text1"/>
-        </w:rPr>
-        <w:t xml:space="preserve">ber of </w:t>
-      </w:r>
-      <w:r>
-        <w:rPr>
-          <w:color w:val="000000" w:themeColor="text1"/>
-        </w:rPr>
-        <w:t>immediate connected nodes to a particular character</w:t>
-      </w:r>
+        <w:t xml:space="preserve"> graph</w:t>
+      </w:r>
+      <w:commentRangeStart w:id="6"/>
       <w:r>
         <w:rPr>
           <w:color w:val="000000" w:themeColor="text1"/>
@@ -5352,37 +5442,20 @@
         <w:rPr>
           <w:color w:val="000000" w:themeColor="text1"/>
         </w:rPr>
-        <w:t>Cr</w:t>
-      </w:r>
-      <w:r>
-        <w:rPr>
-          <w:color w:val="000000" w:themeColor="text1"/>
-        </w:rPr>
-        <w:t>i</w:t>
-      </w:r>
-      <w:r>
-        <w:rPr>
-          <w:color w:val="000000" w:themeColor="text1"/>
-        </w:rPr>
-        <w:t>titcality, desnity and diameter also play a crucial role in determin</w:t>
-      </w:r>
-      <w:r>
-        <w:rPr>
-          <w:color w:val="000000" w:themeColor="text1"/>
-        </w:rPr>
-        <w:t>in</w:t>
-      </w:r>
-      <w:r>
-        <w:rPr>
-          <w:color w:val="000000" w:themeColor="text1"/>
-        </w:rPr>
-        <w:t xml:space="preserve">g </w:t>
-      </w:r>
-      <w:r>
-        <w:rPr>
-          <w:color w:val="000000" w:themeColor="text1"/>
-        </w:rPr>
-        <w:t>the genre.</w:t>
+        <w:t>For features that describe an individual node, such as degree or EigenVector, we calculate the average value of that feature for all the nodes in the graph</w:t>
+      </w:r>
+      <w:commentRangeEnd w:id="6"/>
+      <w:r>
+        <w:rPr>
+          <w:rStyle w:val="CommentReference"/>
+        </w:rPr>
+        <w:commentReference w:id="6"/>
+      </w:r>
+      <w:r>
+        <w:rPr>
+          <w:color w:val="000000" w:themeColor="text1"/>
+        </w:rPr>
+        <w:t>.</w:t>
       </w:r>
     </w:p>
     <w:p>
@@ -6721,7 +6794,63 @@
           <w:color w:val="000000" w:themeColor="text1"/>
           <w:sz w:val="18"/>
         </w:rPr>
-        <w:t>Table 3: Features Extracted from Shakespeare plays. Here n represents a play in graph, c character node in a graph, e edge in graph.</w:t>
+        <w:t xml:space="preserve">Table 3: </w:t>
+      </w:r>
+      <w:r>
+        <w:rPr>
+          <w:color w:val="000000" w:themeColor="text1"/>
+          <w:sz w:val="18"/>
+        </w:rPr>
+        <w:t>Features e</w:t>
+      </w:r>
+      <w:r>
+        <w:rPr>
+          <w:color w:val="000000" w:themeColor="text1"/>
+          <w:sz w:val="18"/>
+        </w:rPr>
+        <w:t>xtracted from Shakespeare</w:t>
+      </w:r>
+      <w:r>
+        <w:rPr>
+          <w:color w:val="000000" w:themeColor="text1"/>
+          <w:sz w:val="18"/>
+        </w:rPr>
+        <w:t>’s</w:t>
+      </w:r>
+      <w:r>
+        <w:rPr>
+          <w:color w:val="000000" w:themeColor="text1"/>
+          <w:sz w:val="18"/>
+        </w:rPr>
+        <w:t xml:space="preserve"> plays. Here n represents a play in graph, c character node in a graph,</w:t>
+      </w:r>
+      <w:r>
+        <w:rPr>
+          <w:color w:val="000000" w:themeColor="text1"/>
+          <w:sz w:val="18"/>
+        </w:rPr>
+        <w:t xml:space="preserve"> and</w:t>
+      </w:r>
+      <w:r>
+        <w:rPr>
+          <w:color w:val="000000" w:themeColor="text1"/>
+          <w:sz w:val="18"/>
+        </w:rPr>
+        <w:t xml:space="preserve"> e </w:t>
+      </w:r>
+      <w:r>
+        <w:rPr>
+          <w:color w:val="000000" w:themeColor="text1"/>
+          <w:sz w:val="18"/>
+        </w:rPr>
+        <w:t xml:space="preserve">an </w:t>
+      </w:r>
+      <w:r>
+        <w:rPr>
+          <w:color w:val="000000" w:themeColor="text1"/>
+          <w:sz w:val="18"/>
+        </w:rPr>
+        <w:t>edge in graph.</w:t>
       </w:r>
     </w:p>
     <w:p>
@@ -6784,19 +6913,25 @@
         <w:rPr>
           <w:color w:val="000000" w:themeColor="text1"/>
         </w:rPr>
-        <w:t>Model is trained using 31 play</w:t>
-      </w:r>
-      <w:r>
-        <w:rPr>
-          <w:color w:val="000000" w:themeColor="text1"/>
-        </w:rPr>
-        <w:t>’</w:t>
-      </w:r>
-      <w:r>
-        <w:rPr>
-          <w:color w:val="000000" w:themeColor="text1"/>
-        </w:rPr>
-        <w:t xml:space="preserve">s extracted and network </w:t>
+        <w:t>The m</w:t>
+      </w:r>
+      <w:r>
+        <w:rPr>
+          <w:color w:val="000000" w:themeColor="text1"/>
+        </w:rPr>
+        <w:t xml:space="preserve">odel is trained using </w:t>
+      </w:r>
+      <w:r>
+        <w:rPr>
+          <w:color w:val="000000" w:themeColor="text1"/>
+        </w:rPr>
+        <w:t>the</w:t>
+      </w:r>
+      <w:r>
+        <w:rPr>
+          <w:color w:val="000000" w:themeColor="text1"/>
+        </w:rPr>
+        <w:t xml:space="preserve"> extracted and network </w:t>
       </w:r>
       <w:r>
         <w:rPr>
@@ -6808,13 +6943,136 @@
         <w:rPr>
           <w:color w:val="000000" w:themeColor="text1"/>
         </w:rPr>
-        <w:t>. It was then used to predict genre of 6 Shakespeare plays, two from each genre. The confusion matrix in table below shows the predicted and t</w:t>
-      </w:r>
-      <w:r>
-        <w:rPr>
-          <w:color w:val="000000" w:themeColor="text1"/>
-        </w:rPr>
-        <w:t xml:space="preserve">he original genre of each play when taken a combination of Lines, Eigenvector and Density. </w:t>
+        <w:t xml:space="preserve"> of the 31 plays in the training dataset, listed in </w:t>
+      </w:r>
+      <w:r>
+        <w:rPr>
+          <w:color w:val="000000" w:themeColor="text1"/>
+          <w:highlight w:val="yellow"/>
+        </w:rPr>
+        <w:t>Table ?</w:t>
+      </w:r>
+      <w:r>
+        <w:rPr>
+          <w:color w:val="000000" w:themeColor="text1"/>
+          <w:highlight w:val="yellow"/>
+        </w:rPr>
+        <w:t>.</w:t>
+      </w:r>
+      <w:r>
+        <w:rPr>
+          <w:color w:val="000000" w:themeColor="text1"/>
+        </w:rPr>
+        <w:t xml:space="preserve"> It was then used to predict </w:t>
+      </w:r>
+      <w:r>
+        <w:rPr>
+          <w:color w:val="000000" w:themeColor="text1"/>
+        </w:rPr>
+        <w:t xml:space="preserve">the </w:t>
+      </w:r>
+      <w:r>
+        <w:rPr>
+          <w:color w:val="000000" w:themeColor="text1"/>
+        </w:rPr>
+        <w:t>genre</w:t>
+      </w:r>
+      <w:r>
+        <w:rPr>
+          <w:color w:val="000000" w:themeColor="text1"/>
+        </w:rPr>
+        <w:t>s</w:t>
+      </w:r>
+      <w:r>
+        <w:rPr>
+          <w:color w:val="000000" w:themeColor="text1"/>
+        </w:rPr>
+        <w:t xml:space="preserve"> of 6 plays</w:t>
+      </w:r>
+      <w:r>
+        <w:rPr>
+          <w:color w:val="000000" w:themeColor="text1"/>
+        </w:rPr>
+        <w:t xml:space="preserve"> in the testing dataset</w:t>
+      </w:r>
+      <w:r>
+        <w:rPr>
+          <w:color w:val="000000" w:themeColor="text1"/>
+        </w:rPr>
+        <w:t>, two from each genre</w:t>
+      </w:r>
+      <w:r>
+        <w:rPr>
+          <w:color w:val="000000" w:themeColor="text1"/>
+        </w:rPr>
+        <w:t xml:space="preserve">, listed in </w:t>
+      </w:r>
+      <w:r>
+        <w:rPr>
+          <w:color w:val="000000" w:themeColor="text1"/>
+          <w:highlight w:val="yellow"/>
+        </w:rPr>
+        <w:t>Table ?</w:t>
+      </w:r>
+      <w:r>
+        <w:rPr>
+          <w:color w:val="000000" w:themeColor="text1"/>
+        </w:rPr>
+        <w:t xml:space="preserve">. </w:t>
+      </w:r>
+      <w:r>
+        <w:rPr>
+          <w:color w:val="000000" w:themeColor="text1"/>
+        </w:rPr>
+        <w:t>This process generated a confusion matrix for each feature or combination of features tested. For example, t</w:t>
+      </w:r>
+      <w:r>
+        <w:rPr>
+          <w:color w:val="000000" w:themeColor="text1"/>
+        </w:rPr>
+        <w:t xml:space="preserve">he confusion </w:t>
+      </w:r>
+      <w:r>
+        <w:rPr>
+          <w:color w:val="000000" w:themeColor="text1"/>
+        </w:rPr>
+        <w:t xml:space="preserve">matrix in table below shows </w:t>
+      </w:r>
+      <w:r>
+        <w:rPr>
+          <w:color w:val="000000" w:themeColor="text1"/>
+        </w:rPr>
+        <w:t>t</w:t>
+      </w:r>
+      <w:r>
+        <w:rPr>
+          <w:color w:val="000000" w:themeColor="text1"/>
+        </w:rPr>
+        <w:t xml:space="preserve">he original </w:t>
+      </w:r>
+      <w:r>
+        <w:rPr>
+          <w:color w:val="000000" w:themeColor="text1"/>
+        </w:rPr>
+        <w:t xml:space="preserve">and predicted </w:t>
+      </w:r>
+      <w:r>
+        <w:rPr>
+          <w:color w:val="000000" w:themeColor="text1"/>
+        </w:rPr>
+        <w:t xml:space="preserve">genre of each play </w:t>
+      </w:r>
+      <w:r>
+        <w:rPr>
+          <w:color w:val="000000" w:themeColor="text1"/>
+        </w:rPr>
+        <w:t>as determined by the three features</w:t>
+      </w:r>
+      <w:r>
+        <w:rPr>
+          <w:color w:val="000000" w:themeColor="text1"/>
+        </w:rPr>
+        <w:t xml:space="preserve"> of Lines, Eigenvector and Density. </w:t>
       </w:r>
     </w:p>
     <w:p>
@@ -6853,6 +7111,7 @@
               <w:rPr>
                 <w:color w:val="000000" w:themeColor="text1"/>
               </w:rPr>
+              <w:lastRenderedPageBreak/>
               <w:t>Play</w:t>
             </w:r>
           </w:p>
@@ -6977,7 +7236,6 @@
               <w:rPr>
                 <w:color w:val="000000" w:themeColor="text1"/>
               </w:rPr>
-              <w:lastRenderedPageBreak/>
               <w:t>The Tragedy of King Richard the Second</w:t>
             </w:r>
           </w:p>
@@ -7283,13 +7541,25 @@
         <w:rPr>
           <w:color w:val="000000" w:themeColor="text1"/>
         </w:rPr>
-        <w:t xml:space="preserve">Table </w:t>
-      </w:r>
-      <w:r>
-        <w:rPr>
-          <w:color w:val="000000" w:themeColor="text1"/>
-        </w:rPr>
-        <w:t>: Genre Predictor Results when trained using Liness, Eigenvector and Density as a set of Play Features.</w:t>
+        <w:t>Table</w:t>
+      </w:r>
+      <w:r>
+        <w:rPr>
+          <w:color w:val="000000" w:themeColor="text1"/>
+        </w:rPr>
+        <w:t xml:space="preserve">: Genre Predictor </w:t>
+      </w:r>
+      <w:r>
+        <w:rPr>
+          <w:color w:val="000000" w:themeColor="text1"/>
+        </w:rPr>
+        <w:t>Results when trained using Line</w:t>
+      </w:r>
+      <w:r>
+        <w:rPr>
+          <w:color w:val="000000" w:themeColor="text1"/>
+        </w:rPr>
+        <w:t>s, Eigenvector and Density as a set of Play Features.</w:t>
       </w:r>
     </w:p>
     <w:p>
@@ -7361,201 +7631,118 @@
       </w:r>
     </w:p>
     <w:p>
-      <w:pPr>
-        <w:spacing w:line="240" w:lineRule="auto"/>
-        <w:ind w:firstLine="0"/>
-        <w:rPr>
-          <w:color w:val="000000" w:themeColor="text1"/>
-        </w:rPr>
-      </w:pPr>
-      <w:r>
-        <w:rPr>
-          <w:color w:val="000000" w:themeColor="text1"/>
-        </w:rPr>
-        <w:t>Our dataset consisted of 37 Shakespeare plays. We used TEI encoded xml format of the plays. XML format was chosen as it was much easier to fetch the information required from the play along with maintaining accuracy in the extraction.</w:t>
-      </w:r>
-      <w:r>
-        <w:rPr>
-          <w:color w:val="000000" w:themeColor="text1"/>
-        </w:rPr>
+      <w:r>
+        <w:t xml:space="preserve">Our dataset consisted of 37 </w:t>
+      </w:r>
+      <w:r>
+        <w:t xml:space="preserve">plays by </w:t>
+      </w:r>
+      <w:r>
+        <w:t>Shakespeare</w:t>
+      </w:r>
+      <w:r>
+        <w:t>, in TEI encoded XML</w:t>
+      </w:r>
+      <w:r>
+        <w:t>. XML format was chosen as it was much easier to fetch the information required from the play along with maintaining accuracy in the extraction.</w:t>
+      </w:r>
+      <w:r>
         <w:t xml:space="preserve"> </w:t>
       </w:r>
       <w:r>
-        <w:rPr>
-          <w:color w:val="000000" w:themeColor="text1"/>
-        </w:rPr>
-        <w:t>The dataset was downloaded from exit-db.org which contained above mentioned digital format of the orginal Shakespeare Plays.</w:t>
+        <w:t xml:space="preserve">The dataset was downloaded from </w:t>
+      </w:r>
+      <w:r>
+        <w:t>[</w:t>
+      </w:r>
+      <w:r>
+        <w:rPr>
+          <w:highlight w:val="yellow"/>
+        </w:rPr>
+        <w:t>40</w:t>
+      </w:r>
+      <w:r>
+        <w:t>]</w:t>
+      </w:r>
+      <w:r>
+        <w:t>.</w:t>
       </w:r>
     </w:p>
     <w:p>
       <w:pPr>
-        <w:spacing w:line="240" w:lineRule="auto"/>
-        <w:ind w:firstLine="397"/>
-        <w:rPr>
-          <w:color w:val="000000" w:themeColor="text1"/>
-        </w:rPr>
-      </w:pPr>
-    </w:p>
-    <w:p>
-      <w:pPr>
-        <w:spacing w:line="240" w:lineRule="auto"/>
-        <w:ind w:firstLine="0"/>
-        <w:rPr>
-          <w:color w:val="000000" w:themeColor="text1"/>
-        </w:rPr>
-      </w:pPr>
-      <w:r>
-        <w:rPr>
-          <w:color w:val="000000" w:themeColor="text1"/>
-        </w:rPr>
-        <w:t>For our dataset, w</w:t>
-      </w:r>
-      <w:r>
-        <w:rPr>
-          <w:color w:val="000000" w:themeColor="text1"/>
-        </w:rPr>
+        <w:rPr>
+          <w:color w:val="FF2F92"/>
+        </w:rPr>
+      </w:pPr>
+      <w:commentRangeStart w:id="7"/>
+      <w:r>
+        <w:t>For our dataset</w:t>
+      </w:r>
+      <w:commentRangeEnd w:id="7"/>
+      <w:r>
+        <w:rPr>
+          <w:rStyle w:val="CommentReference"/>
+        </w:rPr>
+        <w:commentReference w:id="7"/>
+      </w:r>
+      <w:r>
+        <w:t>, w</w:t>
+      </w:r>
+      <w:r>
         <w:t xml:space="preserve">e </w:t>
       </w:r>
       <w:r>
-        <w:rPr>
-          <w:color w:val="000000" w:themeColor="text1"/>
-        </w:rPr>
         <w:t>used</w:t>
       </w:r>
       <w:r>
-        <w:rPr>
-          <w:color w:val="000000" w:themeColor="text1"/>
-        </w:rPr>
         <w:t xml:space="preserve"> </w:t>
       </w:r>
       <w:r>
-        <w:rPr>
-          <w:color w:val="000000" w:themeColor="text1"/>
-        </w:rPr>
         <w:t>31 plays as a training set</w:t>
       </w:r>
       <w:r>
-        <w:rPr>
-          <w:color w:val="000000" w:themeColor="text1"/>
-        </w:rPr>
         <w:t xml:space="preserve">, </w:t>
       </w:r>
       <w:r>
-        <w:rPr>
-          <w:color w:val="000000" w:themeColor="text1"/>
-        </w:rPr>
         <w:t xml:space="preserve">and </w:t>
       </w:r>
       <w:r>
-        <w:rPr>
-          <w:color w:val="000000" w:themeColor="text1"/>
-        </w:rPr>
         <w:t xml:space="preserve">remaining 6 as a test set. </w:t>
       </w:r>
       <w:r>
-        <w:rPr>
-          <w:color w:val="000000" w:themeColor="text1"/>
-        </w:rPr>
         <w:t>The t</w:t>
       </w:r>
       <w:r>
-        <w:rPr>
-          <w:color w:val="000000" w:themeColor="text1"/>
-        </w:rPr>
         <w:t>est</w:t>
       </w:r>
       <w:r>
-        <w:rPr>
-          <w:color w:val="000000" w:themeColor="text1"/>
-        </w:rPr>
-        <w:t xml:space="preserve"> set conatined two plays from each genre. For 5 fold cross-validation we used all 37 plays. For validation set, we downloaded six plays other than Shakespeare’s to validate how well our model performed in general. </w:t>
-      </w:r>
-    </w:p>
-    <w:p>
-      <w:pPr>
-        <w:pStyle w:val="Heading2"/>
-        <w:numPr>
-          <w:ilvl w:val="0"/>
-          <w:numId w:val="0"/>
-        </w:numPr>
-        <w:rPr>
-          <w:color w:val="000000" w:themeColor="text1"/>
-        </w:rPr>
-      </w:pPr>
-      <w:r>
-        <w:rPr>
-          <w:color w:val="000000" w:themeColor="text1"/>
-        </w:rPr>
-        <w:t>4.</w:t>
-      </w:r>
-      <w:r>
-        <w:rPr>
-          <w:color w:val="000000" w:themeColor="text1"/>
-        </w:rPr>
-        <w:t>2</w:t>
-      </w:r>
-      <w:r>
-        <w:rPr>
-          <w:color w:val="000000" w:themeColor="text1"/>
-        </w:rPr>
-        <w:tab/>
-      </w:r>
-      <w:r>
-        <w:rPr>
-          <w:color w:val="000000" w:themeColor="text1"/>
-        </w:rPr>
-        <w:t>Experimental Setup</w:t>
-      </w:r>
-      <w:r>
-        <w:rPr>
-          <w:color w:val="000000" w:themeColor="text1"/>
-        </w:rPr>
-        <w:t xml:space="preserve"> (Rephrase)</w:t>
-      </w:r>
-    </w:p>
-    <w:p>
-      <w:pPr>
-        <w:spacing w:line="240" w:lineRule="auto"/>
-        <w:ind w:firstLine="0"/>
-        <w:rPr>
-          <w:color w:val="000000" w:themeColor="text1"/>
-        </w:rPr>
-      </w:pPr>
-      <w:r>
-        <w:rPr>
-          <w:color w:val="000000" w:themeColor="text1"/>
-        </w:rPr>
-        <w:t xml:space="preserve">We then use our generated network graphs to test our central question: whether the social network enacted by a play’s characters can be used as a proxy for features of the play’s narrative content. More specifically, we ask whether social networks can be used to distinguish between the dramatic genres of tragedy, comedy, and history. Using a support vector machine with five-fold cross-validation, we tested 17 different mathematical features of the networks. </w:t>
-      </w:r>
-      <w:r>
-        <w:rPr>
-          <w:color w:val="000000" w:themeColor="text1"/>
-        </w:rPr>
-        <w:t xml:space="preserve">We tested with how well individual features were able to distinguish between </w:t>
-      </w:r>
-      <w:r>
-        <w:rPr>
-          <w:color w:val="000000" w:themeColor="text1"/>
-        </w:rPr>
-        <w:t>diff</w:t>
-      </w:r>
-      <w:r>
-        <w:rPr>
-          <w:color w:val="000000" w:themeColor="text1"/>
-        </w:rPr>
-        <w:t>e</w:t>
-      </w:r>
-      <w:r>
-        <w:rPr>
-          <w:color w:val="000000" w:themeColor="text1"/>
-        </w:rPr>
-        <w:t>rent</w:t>
-      </w:r>
-      <w:r>
-        <w:rPr>
-          <w:color w:val="000000" w:themeColor="text1"/>
-        </w:rPr>
-        <w:t xml:space="preserve"> genres. Second test comprised of various combinations of pair of features and third combination was combination of three features at a time to predict genre. Upcoming section discusses the findings.</w:t>
+        <w:t xml:space="preserve"> set conatined two plays from each genre. For 5 fold cross-validation we used all 37 plays. </w:t>
+      </w:r>
+      <w:commentRangeStart w:id="8"/>
+      <w:r>
+        <w:rPr>
+          <w:color w:val="FF2F92"/>
+        </w:rPr>
+        <w:t xml:space="preserve">For </w:t>
+      </w:r>
+      <w:r>
+        <w:rPr>
+          <w:color w:val="FF2F92"/>
+        </w:rPr>
+        <w:t xml:space="preserve">a </w:t>
+      </w:r>
+      <w:r>
+        <w:rPr>
+          <w:color w:val="FF2F92"/>
+        </w:rPr>
+        <w:t xml:space="preserve">validation set, we downloaded six plays other than Shakespeare’s to validate how well our model performed in general. </w:t>
+      </w:r>
+      <w:commentRangeEnd w:id="8"/>
+      <w:r>
+        <w:rPr>
+          <w:rStyle w:val="CommentReference"/>
+        </w:rPr>
+        <w:commentReference w:id="8"/>
       </w:r>
     </w:p>
     <w:p>
@@ -9363,29 +9550,67 @@
         <w:rPr>
           <w:color w:val="000000" w:themeColor="text1"/>
         </w:rPr>
-        <w:t>4.</w:t>
-      </w:r>
-      <w:r>
-        <w:rPr>
-          <w:color w:val="000000" w:themeColor="text1"/>
-        </w:rPr>
-        <w:t>3</w:t>
-      </w:r>
-      <w:r>
-        <w:rPr>
-          <w:color w:val="000000" w:themeColor="text1"/>
-        </w:rPr>
-        <w:t xml:space="preserve"> </w:t>
-      </w:r>
-      <w:r>
-        <w:rPr>
-          <w:color w:val="000000" w:themeColor="text1"/>
-        </w:rPr>
-        <w:t>Results</w:t>
+        <w:t>4.2</w:t>
+      </w:r>
+      <w:r>
+        <w:rPr>
+          <w:color w:val="000000" w:themeColor="text1"/>
+        </w:rPr>
+        <w:tab/>
+        <w:t>Experimental Setup</w:t>
       </w:r>
     </w:p>
     <w:p>
       <w:pPr>
+        <w:rPr>
+          <w:color w:val="000000" w:themeColor="text1"/>
+        </w:rPr>
+      </w:pPr>
+      <w:r>
+        <w:rPr>
+          <w:color w:val="000000" w:themeColor="text1"/>
+        </w:rPr>
+        <w:t>We then use our generated network graphs to test our central question: whether the social network enacted by a play’s characters can be used as a proxy for features of the play’s narrative content. More specifically, we ask whether social networks can be used to distinguish between the dramatic genres of tragedy, comedy, and history. We tested 17 different mathematical features of the networks. We first tested how well individual features were able to distinguish between different genres. Our second test tried various pairs of features, and the third tried combinations of three features.</w:t>
+      </w:r>
+    </w:p>
+    <w:p>
+      <w:pPr>
+        <w:pStyle w:val="Heading2"/>
+        <w:numPr>
+          <w:ilvl w:val="0"/>
+          <w:numId w:val="0"/>
+        </w:numPr>
+        <w:rPr>
+          <w:color w:val="000000" w:themeColor="text1"/>
+        </w:rPr>
+      </w:pPr>
+      <w:r>
+        <w:rPr>
+          <w:color w:val="000000" w:themeColor="text1"/>
+        </w:rPr>
+        <w:t>4.</w:t>
+      </w:r>
+      <w:r>
+        <w:rPr>
+          <w:color w:val="000000" w:themeColor="text1"/>
+        </w:rPr>
+        <w:t>3</w:t>
+      </w:r>
+      <w:r>
+        <w:rPr>
+          <w:color w:val="000000" w:themeColor="text1"/>
+        </w:rPr>
+        <w:t xml:space="preserve"> </w:t>
+      </w:r>
+      <w:r>
+        <w:rPr>
+          <w:color w:val="000000" w:themeColor="text1"/>
+        </w:rPr>
+        <w:t>Results</w:t>
+      </w:r>
+    </w:p>
+    <w:p>
+      <w:pPr>
         <w:ind w:firstLine="0"/>
         <w:rPr>
           <w:color w:val="000000" w:themeColor="text1"/>
@@ -9395,7 +9620,37 @@
         <w:rPr>
           <w:color w:val="000000" w:themeColor="text1"/>
         </w:rPr>
-        <w:t>Following table shows average value for each network metrics per genre.</w:t>
+        <w:t>The f</w:t>
+      </w:r>
+      <w:r>
+        <w:rPr>
+          <w:color w:val="000000" w:themeColor="text1"/>
+        </w:rPr>
+        <w:t xml:space="preserve">ollowing table shows </w:t>
+      </w:r>
+      <w:r>
+        <w:rPr>
+          <w:color w:val="000000" w:themeColor="text1"/>
+        </w:rPr>
+        <w:t xml:space="preserve">the </w:t>
+      </w:r>
+      <w:r>
+        <w:rPr>
+          <w:color w:val="000000" w:themeColor="text1"/>
+        </w:rPr>
+        <w:t>averag</w:t>
+      </w:r>
+      <w:r>
+        <w:rPr>
+          <w:color w:val="000000" w:themeColor="text1"/>
+        </w:rPr>
+        <w:t>e value for each network metric</w:t>
+      </w:r>
+      <w:r>
+        <w:rPr>
+          <w:color w:val="000000" w:themeColor="text1"/>
+        </w:rPr>
+        <w:t xml:space="preserve"> per genre.</w:t>
       </w:r>
     </w:p>
     <w:p>
@@ -9436,7 +9691,6 @@
                 <w:b/>
                 <w:color w:val="000000" w:themeColor="text1"/>
               </w:rPr>
-              <w:lastRenderedPageBreak/>
               <w:t>Average Feature Value</w:t>
             </w:r>
           </w:p>
@@ -9521,6 +9775,7 @@
               <w:rPr>
                 <w:color w:val="000000" w:themeColor="text1"/>
               </w:rPr>
+              <w:lastRenderedPageBreak/>
               <w:t>Characters</w:t>
             </w:r>
           </w:p>
@@ -10907,42 +11162,62 @@
       </w:pPr>
     </w:p>
     <w:p>
-      <w:pPr>
-        <w:spacing w:line="240" w:lineRule="auto"/>
-        <w:ind w:firstLine="0"/>
-        <w:rPr>
-          <w:color w:val="000000" w:themeColor="text1"/>
-        </w:rPr>
-      </w:pPr>
-      <w:r>
-        <w:rPr>
-          <w:color w:val="000000" w:themeColor="text1"/>
-        </w:rPr>
-        <w:t xml:space="preserve">First test was based on identifying genre using only single feature at a time. </w:t>
-      </w:r>
-      <w:r>
-        <w:rPr>
-          <w:color w:val="000000" w:themeColor="text1"/>
-        </w:rPr>
-        <w:t>No single feature was independently s</w:t>
-      </w:r>
-      <w:r>
-        <w:rPr>
-          <w:color w:val="000000" w:themeColor="text1"/>
-        </w:rPr>
+      <w:r>
+        <w:t>Our f</w:t>
+      </w:r>
+      <w:r>
+        <w:t xml:space="preserve">irst test </w:t>
+      </w:r>
+      <w:r>
+        <w:t>attempted to identify</w:t>
+      </w:r>
+      <w:r>
+        <w:t xml:space="preserve"> genre using only </w:t>
+      </w:r>
+      <w:r>
+        <w:t xml:space="preserve">a </w:t>
+      </w:r>
+      <w:r>
+        <w:t xml:space="preserve">single feature at a time. </w:t>
+      </w:r>
+      <w:r>
+        <w:t>However, n</w:t>
+      </w:r>
+      <w:r>
+        <w:t>o single feature was independently s</w:t>
+      </w:r>
+      <w:r>
         <w:t>ufficient to identify the genre.</w:t>
       </w:r>
       <w:r>
-        <w:rPr>
-          <w:color w:val="000000" w:themeColor="text1"/>
-        </w:rPr>
         <w:t xml:space="preserve"> </w:t>
       </w:r>
       <w:r>
-        <w:rPr>
-          <w:color w:val="000000" w:themeColor="text1"/>
-        </w:rPr>
-        <w:t>Graph density provided maximum accuracy for genre identification using single feature.</w:t>
+        <w:t>Of the features tested</w:t>
+      </w:r>
+      <w:r>
+        <w:t>, g</w:t>
+      </w:r>
+      <w:r>
+        <w:t xml:space="preserve">raph density provided </w:t>
+      </w:r>
+      <w:r>
+        <w:t>the greatest</w:t>
+      </w:r>
+      <w:r>
+        <w:t xml:space="preserve"> accuracy </w:t>
+      </w:r>
+      <w:r>
+        <w:t xml:space="preserve">(83%) </w:t>
+      </w:r>
+      <w:r>
+        <w:t xml:space="preserve">for genre identification using </w:t>
+      </w:r>
+      <w:r>
+        <w:t xml:space="preserve">a </w:t>
+      </w:r>
+      <w:r>
+        <w:t>single feature.</w:t>
       </w:r>
     </w:p>
     <w:p>
@@ -11027,11 +11302,12 @@
                 <w:color w:val="000000" w:themeColor="text1"/>
               </w:rPr>
             </w:pPr>
-            <w:r>
-              <w:rPr>
-                <w:color w:val="000000" w:themeColor="text1"/>
-              </w:rPr>
-              <w:t>Total No. of Characters</w:t>
+            <w:commentRangeStart w:id="9"/>
+            <w:r>
+              <w:rPr>
+                <w:color w:val="000000" w:themeColor="text1"/>
+              </w:rPr>
+              <w:t>Graph Density</w:t>
             </w:r>
           </w:p>
         </w:tc>
@@ -11052,7 +11328,14 @@
               <w:rPr>
                 <w:color w:val="000000" w:themeColor="text1"/>
               </w:rPr>
-              <w:t>66.67</w:t>
+              <w:t>83.33</w:t>
+            </w:r>
+            <w:commentRangeEnd w:id="9"/>
+            <w:r>
+              <w:rPr>
+                <w:rStyle w:val="CommentReference"/>
+              </w:rPr>
+              <w:commentReference w:id="9"/>
             </w:r>
           </w:p>
         </w:tc>
@@ -11074,7 +11357,7 @@
               <w:rPr>
                 <w:color w:val="000000" w:themeColor="text1"/>
               </w:rPr>
-              <w:t>Total No. of Edges</w:t>
+              <w:t>Total No. of Characters</w:t>
             </w:r>
           </w:p>
         </w:tc>
@@ -11095,7 +11378,7 @@
               <w:rPr>
                 <w:color w:val="000000" w:themeColor="text1"/>
               </w:rPr>
-              <w:t>50</w:t>
+              <w:t>66.67</w:t>
             </w:r>
           </w:p>
         </w:tc>
@@ -11117,7 +11400,7 @@
               <w:rPr>
                 <w:color w:val="000000" w:themeColor="text1"/>
               </w:rPr>
-              <w:t>Total No. of Words</w:t>
+              <w:t>Total No. of Lines</w:t>
             </w:r>
           </w:p>
         </w:tc>
@@ -11138,7 +11421,7 @@
               <w:rPr>
                 <w:color w:val="000000" w:themeColor="text1"/>
               </w:rPr>
-              <w:t>50</w:t>
+              <w:t>66.67</w:t>
             </w:r>
           </w:p>
         </w:tc>
@@ -11160,7 +11443,7 @@
               <w:rPr>
                 <w:color w:val="000000" w:themeColor="text1"/>
               </w:rPr>
-              <w:t>Total No. of Lines</w:t>
+              <w:t>Path Length</w:t>
             </w:r>
           </w:p>
         </w:tc>
@@ -11203,7 +11486,7 @@
               <w:rPr>
                 <w:color w:val="000000" w:themeColor="text1"/>
               </w:rPr>
-              <w:t>Average Criticality</w:t>
+              <w:t>Connected Components</w:t>
             </w:r>
           </w:p>
         </w:tc>
@@ -11224,7 +11507,7 @@
               <w:rPr>
                 <w:color w:val="000000" w:themeColor="text1"/>
               </w:rPr>
-              <w:t>50</w:t>
+              <w:t>66.67</w:t>
             </w:r>
           </w:p>
         </w:tc>
@@ -11238,16 +11521,15 @@
             <w:pPr>
               <w:spacing w:line="240" w:lineRule="auto"/>
               <w:ind w:firstLine="0"/>
-              <w:jc w:val="left"/>
-              <w:rPr>
-                <w:color w:val="000000" w:themeColor="text1"/>
-              </w:rPr>
-            </w:pPr>
-            <w:r>
-              <w:rPr>
-                <w:color w:val="000000" w:themeColor="text1"/>
-              </w:rPr>
-              <w:t>Average Eigenvector Centrality</w:t>
+              <w:rPr>
+                <w:color w:val="000000" w:themeColor="text1"/>
+              </w:rPr>
+            </w:pPr>
+            <w:r>
+              <w:rPr>
+                <w:color w:val="000000" w:themeColor="text1"/>
+              </w:rPr>
+              <w:t>Average Degree</w:t>
             </w:r>
           </w:p>
         </w:tc>
@@ -11268,7 +11550,7 @@
               <w:rPr>
                 <w:color w:val="000000" w:themeColor="text1"/>
               </w:rPr>
-              <w:t>33.33</w:t>
+              <w:t>66.67</w:t>
             </w:r>
           </w:p>
         </w:tc>
@@ -11290,7 +11572,7 @@
               <w:rPr>
                 <w:color w:val="000000" w:themeColor="text1"/>
               </w:rPr>
-              <w:t>Average Eccentricity</w:t>
+              <w:t>Total No. of Edges</w:t>
             </w:r>
           </w:p>
         </w:tc>
@@ -11333,7 +11615,7 @@
               <w:rPr>
                 <w:color w:val="000000" w:themeColor="text1"/>
               </w:rPr>
-              <w:t>Average Closeness Centrality</w:t>
+              <w:t>Total No. of Words</w:t>
             </w:r>
           </w:p>
         </w:tc>
@@ -11376,7 +11658,7 @@
               <w:rPr>
                 <w:color w:val="000000" w:themeColor="text1"/>
               </w:rPr>
-              <w:t>Average Harmonic Centrality</w:t>
+              <w:t>Average Criticality</w:t>
             </w:r>
           </w:p>
         </w:tc>
@@ -11397,7 +11679,7 @@
               <w:rPr>
                 <w:color w:val="000000" w:themeColor="text1"/>
               </w:rPr>
-              <w:t>33.33</w:t>
+              <w:t>50</w:t>
             </w:r>
           </w:p>
         </w:tc>
@@ -11419,7 +11701,7 @@
               <w:rPr>
                 <w:color w:val="000000" w:themeColor="text1"/>
               </w:rPr>
-              <w:t>Average Betweenness Centrality</w:t>
+              <w:t>Average Eccentricity</w:t>
             </w:r>
           </w:p>
         </w:tc>
@@ -11440,7 +11722,7 @@
               <w:rPr>
                 <w:color w:val="000000" w:themeColor="text1"/>
               </w:rPr>
-              <w:t>33.33</w:t>
+              <w:t>50</w:t>
             </w:r>
           </w:p>
         </w:tc>
@@ -11462,7 +11744,7 @@
               <w:rPr>
                 <w:color w:val="000000" w:themeColor="text1"/>
               </w:rPr>
-              <w:t>Average Clustering Coefficient</w:t>
+              <w:t>Average Closeness Centrality</w:t>
             </w:r>
           </w:p>
         </w:tc>
@@ -11505,7 +11787,7 @@
               <w:rPr>
                 <w:color w:val="000000" w:themeColor="text1"/>
               </w:rPr>
-              <w:t>Graph Density</w:t>
+              <w:t>Average Clustering Coefficient</w:t>
             </w:r>
           </w:p>
         </w:tc>
@@ -11526,7 +11808,7 @@
               <w:rPr>
                 <w:color w:val="000000" w:themeColor="text1"/>
               </w:rPr>
-              <w:t>83.33</w:t>
+              <w:t>50</w:t>
             </w:r>
           </w:p>
         </w:tc>
@@ -11548,7 +11830,7 @@
               <w:rPr>
                 <w:color w:val="000000" w:themeColor="text1"/>
               </w:rPr>
-              <w:t>Diameter</w:t>
+              <w:t>Modularity</w:t>
             </w:r>
           </w:p>
         </w:tc>
@@ -11569,7 +11851,7 @@
               <w:rPr>
                 <w:color w:val="000000" w:themeColor="text1"/>
               </w:rPr>
-              <w:t>33.33</w:t>
+              <w:t>50</w:t>
             </w:r>
           </w:p>
         </w:tc>
@@ -11583,15 +11865,16 @@
             <w:pPr>
               <w:spacing w:line="240" w:lineRule="auto"/>
               <w:ind w:firstLine="0"/>
-              <w:rPr>
-                <w:color w:val="000000" w:themeColor="text1"/>
-              </w:rPr>
-            </w:pPr>
-            <w:r>
-              <w:rPr>
-                <w:color w:val="000000" w:themeColor="text1"/>
-              </w:rPr>
-              <w:t>Path Length</w:t>
+              <w:jc w:val="left"/>
+              <w:rPr>
+                <w:color w:val="000000" w:themeColor="text1"/>
+              </w:rPr>
+            </w:pPr>
+            <w:r>
+              <w:rPr>
+                <w:color w:val="000000" w:themeColor="text1"/>
+              </w:rPr>
+              <w:t>Average Eigenvector Centrality</w:t>
             </w:r>
           </w:p>
         </w:tc>
@@ -11612,7 +11895,7 @@
               <w:rPr>
                 <w:color w:val="000000" w:themeColor="text1"/>
               </w:rPr>
-              <w:t>66.67</w:t>
+              <w:t>33.33</w:t>
             </w:r>
           </w:p>
         </w:tc>
@@ -11634,7 +11917,7 @@
               <w:rPr>
                 <w:color w:val="000000" w:themeColor="text1"/>
               </w:rPr>
-              <w:t>Connected Components</w:t>
+              <w:t>Average Harmonic Centrality</w:t>
             </w:r>
           </w:p>
         </w:tc>
@@ -11655,7 +11938,7 @@
               <w:rPr>
                 <w:color w:val="000000" w:themeColor="text1"/>
               </w:rPr>
-              <w:t>66.67</w:t>
+              <w:t>33.33</w:t>
             </w:r>
           </w:p>
         </w:tc>
@@ -11677,7 +11960,7 @@
               <w:rPr>
                 <w:color w:val="000000" w:themeColor="text1"/>
               </w:rPr>
-              <w:t>Average Degree</w:t>
+              <w:t>Average Betweenness Centrality</w:t>
             </w:r>
           </w:p>
         </w:tc>
@@ -11698,7 +11981,7 @@
               <w:rPr>
                 <w:color w:val="000000" w:themeColor="text1"/>
               </w:rPr>
-              <w:t>66.67</w:t>
+              <w:t>33.33</w:t>
             </w:r>
           </w:p>
         </w:tc>
@@ -11720,7 +12003,7 @@
               <w:rPr>
                 <w:color w:val="000000" w:themeColor="text1"/>
               </w:rPr>
-              <w:t>Modularity</w:t>
+              <w:t>Diameter</w:t>
             </w:r>
           </w:p>
         </w:tc>
@@ -11741,7 +12024,7 @@
               <w:rPr>
                 <w:color w:val="000000" w:themeColor="text1"/>
               </w:rPr>
-              <w:t>50</w:t>
+              <w:t>33.33</w:t>
             </w:r>
           </w:p>
         </w:tc>
@@ -11845,7 +12128,19 @@
         <w:rPr>
           <w:color w:val="000000" w:themeColor="text1"/>
         </w:rPr>
-        <w:t>Table 5 shows combination of pairs which were able to identify genre with 100% accuracy on our test set.</w:t>
+        <w:t xml:space="preserve">Table 5 shows </w:t>
+      </w:r>
+      <w:r>
+        <w:rPr>
+          <w:color w:val="000000" w:themeColor="text1"/>
+        </w:rPr>
+        <w:t>the</w:t>
+      </w:r>
+      <w:r>
+        <w:rPr>
+          <w:color w:val="000000" w:themeColor="text1"/>
+        </w:rPr>
+        <w:t xml:space="preserve"> pairs which were able to identify genre with 100% accuracy on our test set.</w:t>
       </w:r>
     </w:p>
     <w:p>
@@ -12151,7 +12446,19 @@
         <w:rPr>
           <w:color w:val="000000" w:themeColor="text1"/>
         </w:rPr>
-        <w:t>Table 5. Pair of features which provided 100% accuracy in genre predection</w:t>
+        <w:t>Table 5. Pair</w:t>
+      </w:r>
+      <w:r>
+        <w:rPr>
+          <w:color w:val="000000" w:themeColor="text1"/>
+        </w:rPr>
+        <w:t>s</w:t>
+      </w:r>
+      <w:r>
+        <w:rPr>
+          <w:color w:val="000000" w:themeColor="text1"/>
+        </w:rPr>
+        <w:t xml:space="preserve"> of features which provided 100% accuracy in genre predection</w:t>
       </w:r>
       <w:r>
         <w:rPr>
@@ -12216,7 +12523,13 @@
         <w:rPr>
           <w:color w:val="000000" w:themeColor="text1"/>
         </w:rPr>
-        <w:t xml:space="preserve"> we combine three features, the network graphs again achieve full accuracy. Table 6 shows combination of </w:t>
+        <w:t xml:space="preserve"> we combine three features, the network graphs again achieve full accuracy. Table 6 shows </w:t>
+      </w:r>
+      <w:r>
+        <w:rPr>
+          <w:color w:val="000000" w:themeColor="text1"/>
+        </w:rPr>
+        <w:t xml:space="preserve">the </w:t>
       </w:r>
       <w:r>
         <w:rPr>
@@ -12405,7 +12718,19 @@
         <w:rPr>
           <w:color w:val="000000" w:themeColor="text1"/>
         </w:rPr>
-        <w:t>Table 6. Set of three features which provided 100% accuracy in genre predection</w:t>
+        <w:t>Table 6. Set</w:t>
+      </w:r>
+      <w:r>
+        <w:rPr>
+          <w:color w:val="000000" w:themeColor="text1"/>
+        </w:rPr>
+        <w:t>s</w:t>
+      </w:r>
+      <w:r>
+        <w:rPr>
+          <w:color w:val="000000" w:themeColor="text1"/>
+        </w:rPr>
+        <w:t xml:space="preserve"> of three features which provided 100% accuracy in genre predection</w:t>
       </w:r>
     </w:p>
     <w:p>
@@ -12443,6 +12768,123 @@
         <w:t xml:space="preserve"> Discussion</w:t>
       </w:r>
     </w:p>
+    <w:p/>
+    <w:p>
+      <w:r>
+        <w:t xml:space="preserve">The </w:t>
+      </w:r>
+      <w:r>
+        <w:t>relevance</w:t>
+      </w:r>
+      <w:r>
+        <w:t xml:space="preserve"> of graph density in distinguishing genres is visually obvious when individual comedy and history networks are compared. Histories feature highly dispersed networks, with large numbers of very minor characters, such as “First,” “Second,” and “Third” members of groups like soldiers and ambassadors</w:t>
+      </w:r>
+      <w:r>
+        <w:t>.</w:t>
+      </w:r>
+      <w:r>
+        <w:t xml:space="preserve"> </w:t>
+      </w:r>
+      <w:r>
+        <w:t>Comedies, in contrast, feature networks with far fewer characters, in which nearly everybody speaks to nearly everybody else at some point. Graph density is insufficient, however, to fully distinguish the tragedies, which feature networks somewhere between hist</w:t>
+      </w:r>
+      <w:r>
+        <w:t>ory and comedy in their density, and show more variety overall</w:t>
+      </w:r>
+      <w:r>
+        <w:t>.</w:t>
+      </w:r>
+      <w:r>
+        <w:t xml:space="preserve"> Therefore, more complex metrics are needed in combination with each other to accurately identify the three genres.</w:t>
+      </w:r>
+    </w:p>
+    <w:p>
+      <w:pPr>
+        <w:rPr>
+          <w:color w:val="000000" w:themeColor="text1"/>
+        </w:rPr>
+      </w:pPr>
+      <w:r>
+        <w:rPr>
+          <w:color w:val="000000" w:themeColor="text1"/>
+        </w:rPr>
+        <w:t>Table 5</w:t>
+      </w:r>
+      <w:r>
+        <w:rPr>
+          <w:color w:val="000000" w:themeColor="text1"/>
+        </w:rPr>
+        <w:t xml:space="preserve"> shows that certain pair</w:t>
+      </w:r>
+      <w:r>
+        <w:rPr>
+          <w:color w:val="000000" w:themeColor="text1"/>
+        </w:rPr>
+        <w:t>s</w:t>
+      </w:r>
+      <w:r>
+        <w:rPr>
+          <w:color w:val="000000" w:themeColor="text1"/>
+        </w:rPr>
+        <w:t xml:space="preserve"> of metrics are successful in capturing the diffrences completely for di</w:t>
+      </w:r>
+      <w:r>
+        <w:rPr>
+          <w:color w:val="000000" w:themeColor="text1"/>
+        </w:rPr>
+        <w:t>fferent genres. Table 6</w:t>
+      </w:r>
+      <w:r>
+        <w:rPr>
+          <w:color w:val="000000" w:themeColor="text1"/>
+        </w:rPr>
+        <w:t xml:space="preserve"> shows that each metric captures a specific</w:t>
+      </w:r>
+      <w:r>
+        <w:rPr>
+          <w:color w:val="000000" w:themeColor="text1"/>
+        </w:rPr>
+        <w:t xml:space="preserve"> kind of</w:t>
+      </w:r>
+      <w:r>
+        <w:rPr>
+          <w:color w:val="000000" w:themeColor="text1"/>
+        </w:rPr>
+        <w:t xml:space="preserve"> information about the play </w:t>
+      </w:r>
+      <w:r>
+        <w:rPr>
+          <w:color w:val="000000" w:themeColor="text1"/>
+        </w:rPr>
+        <w:lastRenderedPageBreak/>
+        <w:t>and hence, the set of three pairs which provide 100</w:t>
+      </w:r>
+      <w:r>
+        <w:rPr>
+          <w:color w:val="000000" w:themeColor="text1"/>
+        </w:rPr>
+        <w:t xml:space="preserve">% </w:t>
+      </w:r>
+      <w:r>
+        <w:rPr>
+          <w:color w:val="000000" w:themeColor="text1"/>
+        </w:rPr>
+        <w:t xml:space="preserve">accuracy do </w:t>
+      </w:r>
+      <w:r>
+        <w:rPr>
+          <w:color w:val="000000" w:themeColor="text1"/>
+        </w:rPr>
+        <w:t>not necessarily always include Table 5 pairs.</w:t>
+      </w:r>
+    </w:p>
+    <w:p>
+      <w:pPr>
+        <w:rPr>
+          <w:color w:val="000000" w:themeColor="text1"/>
+        </w:rPr>
+      </w:pPr>
+    </w:p>
     <w:p>
       <w:pPr>
         <w:spacing w:before="240" w:after="120" w:line="240" w:lineRule="auto"/>
@@ -12453,245 +12895,135 @@
       </w:pPr>
       <w:r>
         <w:rPr>
-          <w:color w:val="000000" w:themeColor="text1"/>
-        </w:rPr>
-        <w:t>The potential utility of graph density in distinguishing genres is visually obvious when individual comedy and history networks are compared. Histories feature highly dispersed networks, with large numbers of very minor characters, such as “First,” “Second,” and “Third” members of groups like soldiers and ambassadors</w:t>
-      </w:r>
-      <w:r>
-        <w:rPr>
-          <w:color w:val="000000" w:themeColor="text1"/>
-        </w:rPr>
-        <w:t>.</w:t>
-      </w:r>
-      <w:r>
-        <w:rPr>
-          <w:color w:val="000000" w:themeColor="text1"/>
-        </w:rPr>
-        <w:t xml:space="preserve"> Connections form chains of acquaintance with little overlap, so even the monarchs have low eigenvector centrality.</w:t>
+          <w:b/>
+          <w:caps/>
+          <w:color w:val="000000" w:themeColor="text1"/>
+          <w:sz w:val="26"/>
+        </w:rPr>
+        <w:t>5</w:t>
+      </w:r>
+      <w:r>
+        <w:rPr>
+          <w:b/>
+          <w:caps/>
+          <w:color w:val="000000" w:themeColor="text1"/>
+          <w:sz w:val="26"/>
+        </w:rPr>
+        <w:tab/>
+        <w:t>Conclusion (Rephrase)</w:t>
       </w:r>
     </w:p>
     <w:p>
+      <w:r>
+        <w:t xml:space="preserve">In this paper, we successfully classify plays based on their genre without using </w:t>
+      </w:r>
+      <w:r>
+        <w:t xml:space="preserve">the actual </w:t>
+      </w:r>
+      <w:r>
+        <w:t xml:space="preserve">words of the plays. Our parser successfully and rapidly produces sophisticated social network graphs of TEI plays that can be used to computationally identify theatrical genre in Shakespeare’s plays. Our networks of the </w:t>
+      </w:r>
+      <w:r>
+        <w:t>well</w:t>
+      </w:r>
+      <w:r>
+        <w:t>-</w:t>
+      </w:r>
+      <w:r>
+        <w:t>studied</w:t>
+      </w:r>
+      <w:r>
+        <w:t xml:space="preserve"> works of Shakespeare can provide a baseline against which to contextualize </w:t>
+      </w:r>
+      <w:r>
+        <w:t>similar studies of other plays</w:t>
+      </w:r>
+      <w:r>
+        <w:t xml:space="preserve">.  </w:t>
+      </w:r>
+      <w:r>
+        <w:t xml:space="preserve">Social </w:t>
+      </w:r>
+      <w:r>
+        <w:t>n</w:t>
+      </w:r>
+      <w:r>
+        <w:t xml:space="preserve">etwork analysis provides a detailed insight about plays in a very reduced amount of time.  </w:t>
+      </w:r>
+    </w:p>
+    <w:p>
       <w:pPr>
         <w:spacing w:before="240" w:after="120" w:line="240" w:lineRule="auto"/>
         <w:ind w:firstLine="0"/>
         <w:rPr>
-          <w:color w:val="000000" w:themeColor="text1"/>
-        </w:rPr>
-      </w:pPr>
-      <w:r>
-        <w:rPr>
-          <w:color w:val="000000" w:themeColor="text1"/>
-        </w:rPr>
-        <w:t xml:space="preserve">Comedies, in contrast, feature networks with far fewer characters, in which nearly everybody speaks to nearly everybody else at some point. Although comedies often have multiple subplots, these separate </w:t>
-      </w:r>
-      <w:r>
-        <w:rPr>
-          <w:color w:val="000000" w:themeColor="text1"/>
-        </w:rPr>
-        <w:lastRenderedPageBreak/>
-        <w:t>stories do not result in highly-separated networks. We theorize that comedic networks are strongly shaped by the plays’ final “resolution” scenes, which bring together the full cast. The average eigenvector centrality of the characters in comedies is much higher than in tragedies or histories; this suggests that many more of the characters in a comedy are “important,” reflecting a focus on ensemble stories.</w:t>
+          <w:b/>
+          <w:caps/>
+          <w:color w:val="000000" w:themeColor="text1"/>
+          <w:sz w:val="26"/>
+        </w:rPr>
+      </w:pPr>
+      <w:r>
+        <w:rPr>
+          <w:b/>
+          <w:caps/>
+          <w:color w:val="000000" w:themeColor="text1"/>
+          <w:sz w:val="26"/>
+        </w:rPr>
+        <w:t>6  Future Work</w:t>
+      </w:r>
+      <w:r>
+        <w:rPr>
+          <w:b/>
+          <w:caps/>
+          <w:color w:val="000000" w:themeColor="text1"/>
+          <w:sz w:val="26"/>
+        </w:rPr>
+        <w:t xml:space="preserve"> </w:t>
       </w:r>
     </w:p>
     <w:p>
-      <w:pPr>
-        <w:spacing w:before="240" w:after="120" w:line="240" w:lineRule="auto"/>
-        <w:ind w:firstLine="0"/>
-        <w:rPr>
-          <w:color w:val="000000" w:themeColor="text1"/>
-        </w:rPr>
-      </w:pPr>
-      <w:r>
-        <w:rPr>
-          <w:color w:val="000000" w:themeColor="text1"/>
-        </w:rPr>
-        <w:t xml:space="preserve">Graph density is insufficient, however, to fully distinguish the tragedies, which feature networks somewhere between history and comedy in their density. They often have a dense core with a secondary ring of more peripheral characters. What seems to distinguish them is the existence of the central tragic hero, whose influence directly touches more of the network than the protagonists of histories, but whose connections are less interconnected than the ensembles of comedies. These subtleties are better captured, it seems, by the combined metric </w:t>
-      </w:r>
-      <w:r>
-        <w:rPr>
-          <w:color w:val="000000" w:themeColor="text1"/>
-        </w:rPr>
-        <w:t xml:space="preserve">rather than a single metric alone. </w:t>
+      <w:r>
+        <w:t>S</w:t>
+      </w:r>
+      <w:r>
+        <w:t xml:space="preserve">ince the parser is highly extensible and can be used with any plays encoded in TEI, future work </w:t>
+      </w:r>
+      <w:r>
+        <w:t>does not need to be restricted to plays that are similar to Shakespeare’s, but could be used to compare plays over a long period of time</w:t>
+      </w:r>
+      <w:r>
+        <w:t xml:space="preserve">. </w:t>
+      </w:r>
+      <w:r>
+        <w:t>Future work</w:t>
+      </w:r>
+      <w:r>
+        <w:t xml:space="preserve"> </w:t>
+      </w:r>
+      <w:r>
+        <w:t>doesn’t even</w:t>
+      </w:r>
+      <w:r>
+        <w:t xml:space="preserve"> </w:t>
+      </w:r>
+      <w:r>
+        <w:t>need to be</w:t>
+      </w:r>
+      <w:r>
+        <w:t xml:space="preserve"> be restricted to </w:t>
+      </w:r>
+      <w:r>
+        <w:t>plays</w:t>
+      </w:r>
+      <w:r>
+        <w:t xml:space="preserve"> written in English</w:t>
+      </w:r>
+      <w:r>
+        <w:t>; one future application in development will study eighteenth century plays by many authors, written in English, French, and German.</w:t>
       </w:r>
     </w:p>
     <w:p>
       <w:pPr>
-        <w:spacing w:before="240" w:after="120" w:line="240" w:lineRule="auto"/>
-        <w:ind w:firstLine="0"/>
-        <w:rPr>
-          <w:color w:val="000000" w:themeColor="text1"/>
-        </w:rPr>
-      </w:pPr>
-      <w:r>
-        <w:rPr>
-          <w:color w:val="000000" w:themeColor="text1"/>
-        </w:rPr>
-        <w:t>Table 5, shows that certain pair of metrics are successful in capturing the diffrences completely for different genres. Table 6, shows that each metric captures a specific information about the play and hence, the set of three pairs which provide 100</w:t>
-      </w:r>
-      <w:r>
-        <w:rPr>
-          <w:color w:val="000000" w:themeColor="text1"/>
-        </w:rPr>
-        <w:t xml:space="preserve"> </w:t>
-      </w:r>
-      <w:r>
-        <w:rPr>
-          <w:color w:val="000000" w:themeColor="text1"/>
-        </w:rPr>
-        <w:t xml:space="preserve">percent accuracy do not necessarily always include table 5 pairs. </w:t>
-      </w:r>
-    </w:p>
-    <w:p>
-      <w:pPr>
-        <w:spacing w:before="240" w:after="120" w:line="240" w:lineRule="auto"/>
-        <w:ind w:firstLine="0"/>
-        <w:rPr>
-          <w:color w:val="000000" w:themeColor="text1"/>
-        </w:rPr>
-      </w:pPr>
-      <w:commentRangeStart w:id="14"/>
-      <w:r>
-        <w:rPr>
-          <w:color w:val="000000" w:themeColor="text1"/>
-        </w:rPr>
-        <w:t>[I’d like to include more discussion of these groups of metrics here.]</w:t>
-      </w:r>
-      <w:commentRangeEnd w:id="14"/>
-      <w:r>
-        <w:rPr>
-          <w:rStyle w:val="CommentReference"/>
-          <w:color w:val="000000" w:themeColor="text1"/>
-        </w:rPr>
-        <w:commentReference w:id="14"/>
-      </w:r>
-    </w:p>
-    <w:p>
-      <w:pPr>
-        <w:spacing w:before="240" w:after="120" w:line="240" w:lineRule="auto"/>
-        <w:ind w:firstLine="0"/>
-        <w:rPr>
-          <w:color w:val="000000" w:themeColor="text1"/>
-        </w:rPr>
-      </w:pPr>
-      <w:r>
-        <w:rPr>
-          <w:b/>
-          <w:caps/>
-          <w:color w:val="000000" w:themeColor="text1"/>
-          <w:sz w:val="26"/>
-        </w:rPr>
-        <w:t>5</w:t>
-      </w:r>
-      <w:r>
-        <w:rPr>
-          <w:b/>
-          <w:caps/>
-          <w:color w:val="000000" w:themeColor="text1"/>
-          <w:sz w:val="26"/>
-        </w:rPr>
-        <w:tab/>
-        <w:t>Conclusion (Rephrase)</w:t>
-      </w:r>
-    </w:p>
-    <w:p>
-      <w:pPr>
-        <w:spacing w:before="240" w:after="120" w:line="240" w:lineRule="auto"/>
-        <w:ind w:firstLine="0"/>
-        <w:rPr>
-          <w:color w:val="000000" w:themeColor="text1"/>
-        </w:rPr>
-      </w:pPr>
-      <w:r>
-        <w:rPr>
-          <w:color w:val="000000" w:themeColor="text1"/>
-        </w:rPr>
-        <w:t xml:space="preserve">In this paper, we successfully classify plays based on their genre without using words of the plays. Our parser successfully and rapidly produces sophisticated social network graphs of TEI plays that can be used to computationally identify theatrical genre in Shakespeare’s plays. </w:t>
-      </w:r>
-      <w:r>
-        <w:rPr>
-          <w:color w:val="000000" w:themeColor="text1"/>
-        </w:rPr>
-        <w:t>37</w:t>
-      </w:r>
-      <w:r>
-        <w:rPr>
-          <w:color w:val="000000" w:themeColor="text1"/>
-        </w:rPr>
-        <w:t xml:space="preserve"> </w:t>
-      </w:r>
-      <w:r>
-        <w:rPr>
-          <w:color w:val="000000" w:themeColor="text1"/>
-        </w:rPr>
-        <w:t xml:space="preserve">plays is a small scale for this approach: since the parser is highly extensible and can be used with any plays encoded in TEI, future work need not be restricted to the Early Modern period. It need not even be restricted to works written in English. Our networks of the </w:t>
-      </w:r>
-      <w:r>
-        <w:rPr>
-          <w:color w:val="000000" w:themeColor="text1"/>
-        </w:rPr>
-        <w:t>well</w:t>
-      </w:r>
-      <w:r>
-        <w:rPr>
-          <w:color w:val="000000" w:themeColor="text1"/>
-        </w:rPr>
-        <w:t>-</w:t>
-      </w:r>
-      <w:r>
-        <w:rPr>
-          <w:color w:val="000000" w:themeColor="text1"/>
-        </w:rPr>
-        <w:t>studied</w:t>
-      </w:r>
-      <w:r>
-        <w:rPr>
-          <w:color w:val="000000" w:themeColor="text1"/>
-        </w:rPr>
-        <w:t xml:space="preserve"> works of Shakespeare can provide a baseline against which to contextualize analysis of these elements in works for which there is far less critical consensus.  </w:t>
-      </w:r>
-      <w:r>
-        <w:rPr>
-          <w:color w:val="000000" w:themeColor="text1"/>
-        </w:rPr>
-        <w:t xml:space="preserve">Social Network analysis provides a detailed insight about plays in a very reduced amount of time with greater accuracy.  </w:t>
-      </w:r>
-    </w:p>
-    <w:p>
-      <w:pPr>
-        <w:spacing w:before="240" w:after="120" w:line="240" w:lineRule="auto"/>
-        <w:ind w:firstLine="0"/>
-        <w:rPr>
-          <w:b/>
-          <w:caps/>
-          <w:color w:val="000000" w:themeColor="text1"/>
-          <w:sz w:val="26"/>
-        </w:rPr>
-      </w:pPr>
-      <w:r>
-        <w:rPr>
-          <w:b/>
-          <w:caps/>
-          <w:color w:val="000000" w:themeColor="text1"/>
-          <w:sz w:val="26"/>
-        </w:rPr>
-        <w:t>6  Future Work</w:t>
-      </w:r>
-      <w:r>
-        <w:rPr>
-          <w:b/>
-          <w:caps/>
-          <w:color w:val="000000" w:themeColor="text1"/>
-          <w:sz w:val="26"/>
-        </w:rPr>
-        <w:t xml:space="preserve"> </w:t>
-      </w:r>
-    </w:p>
-    <w:p>
-      <w:pPr>
-        <w:spacing w:line="240" w:lineRule="auto"/>
-        <w:ind w:firstLine="0"/>
-        <w:rPr>
-          <w:color w:val="000000" w:themeColor="text1"/>
-        </w:rPr>
         <w:sectPr>
           <w:headerReference w:type="even" r:id="rId14"/>
           <w:headerReference w:type="default" r:id="rId15"/>
@@ -12704,74 +13036,10 @@
         </w:sectPr>
       </w:pPr>
       <w:r>
-        <w:rPr>
-          <w:color w:val="000000" w:themeColor="text1"/>
-        </w:rPr>
-        <w:t xml:space="preserve">Lot of literary analysis  can be perfomed using social network metrics.  Our work can be further extended to find </w:t>
-      </w:r>
-      <w:r>
-        <w:rPr>
-          <w:color w:val="000000" w:themeColor="text1"/>
-        </w:rPr>
-        <w:t xml:space="preserve"> plot analysis over time, gender portrayal </w:t>
-      </w:r>
-      <w:r>
-        <w:rPr>
-          <w:color w:val="000000" w:themeColor="text1"/>
-        </w:rPr>
-        <w:t xml:space="preserve">in plays </w:t>
-      </w:r>
-      <w:r>
-        <w:rPr>
-          <w:color w:val="000000" w:themeColor="text1"/>
-        </w:rPr>
-        <w:t>ove</w:t>
-      </w:r>
-      <w:r>
-        <w:rPr>
-          <w:color w:val="000000" w:themeColor="text1"/>
-        </w:rPr>
-        <w:t>r tim</w:t>
-      </w:r>
-      <w:r>
-        <w:rPr>
-          <w:color w:val="000000" w:themeColor="text1"/>
-        </w:rPr>
-        <w:t>e, cross cultural gender repres</w:t>
-      </w:r>
-      <w:r>
-        <w:rPr>
-          <w:color w:val="000000" w:themeColor="text1"/>
-        </w:rPr>
-        <w:t>e</w:t>
-      </w:r>
-      <w:r>
-        <w:rPr>
-          <w:color w:val="000000" w:themeColor="text1"/>
-        </w:rPr>
-        <w:t>ntation over time in plays, cro</w:t>
-      </w:r>
-      <w:r>
-        <w:rPr>
-          <w:color w:val="000000" w:themeColor="text1"/>
-        </w:rPr>
-        <w:t xml:space="preserve">ss cultural writing over </w:t>
-      </w:r>
-      <w:commentRangeStart w:id="15"/>
-      <w:r>
-        <w:rPr>
-          <w:color w:val="000000" w:themeColor="text1"/>
-        </w:rPr>
-        <w:t>.</w:t>
-      </w:r>
-      <w:commentRangeEnd w:id="15"/>
-      <w:r>
-        <w:rPr>
-          <w:rStyle w:val="CommentReference"/>
-          <w:color w:val="000000" w:themeColor="text1"/>
-        </w:rPr>
-        <w:commentReference w:id="15"/>
-      </w:r>
+        <w:t>Future refinements to the parser  could make edges between nodes directional, to better capture imbalanced relationships between characters; this level of detail was not necessary to distinguish between Shakespeare’s plays, but might be important for different identification tasks. Natural Language Processing (NLP) could also be used to more accurately parse the targets of speech, to capture instances where characters are on stage but cannot hear what is being said or are not being spoken to.</w:t>
+      </w:r>
+      <w:bookmarkStart w:id="10" w:name="_GoBack"/>
+      <w:bookmarkEnd w:id="10"/>
     </w:p>
     <w:p>
       <w:pPr>
@@ -13077,7 +13345,6 @@
         <w:rPr>
           <w:color w:val="000000" w:themeColor="text1"/>
         </w:rPr>
-        <w:lastRenderedPageBreak/>
         <w:t>Stiller, J., Nettle, D., and Dunbar, R. I. M. (2003). The Small World of Shakespeare's Plays. Human Nature, 14(4): 397–408.</w:t>
       </w:r>
     </w:p>
@@ -13162,7 +13429,14 @@
         <w:rPr>
           <w:color w:val="000000" w:themeColor="text1"/>
         </w:rPr>
-        <w:t>E. Garces and J. Anthony, "Identification of experts using social network analysis (SNA)," 2016 Portland International Conference on Management of Engineering and Technology (PICMET), Honolulu, HI, 2016, pp. 1882-1896</w:t>
+        <w:t xml:space="preserve">E. Garces and J. Anthony, "Identification of experts using social network analysis (SNA)," 2016 Portland </w:t>
+      </w:r>
+      <w:r>
+        <w:rPr>
+          <w:color w:val="000000" w:themeColor="text1"/>
+        </w:rPr>
+        <w:lastRenderedPageBreak/>
+        <w:t>International Conference on Management of Engineering and Technology (PICMET), Honolulu, HI, 2016, pp. 1882-1896</w:t>
       </w:r>
     </w:p>
     <w:p>
@@ -13712,14 +13986,7 @@
         <w:rPr>
           <w:color w:val="000000" w:themeColor="text1"/>
         </w:rPr>
-        <w:t xml:space="preserve">Trilcke, P., Fischer, F., Göbel, M., Kampkaspar, D. (2015). 200 Years of Literary Network Data </w:t>
-      </w:r>
-      <w:r>
-        <w:rPr>
-          <w:color w:val="000000" w:themeColor="text1"/>
-        </w:rPr>
-        <w:lastRenderedPageBreak/>
-        <w:t xml:space="preserve">[blogpost], https://dlina.github.io/200-Years-of-Literary-Network- Data/ [accessed 27 Mar 2017]. </w:t>
+        <w:t xml:space="preserve">Trilcke, P., Fischer, F., Göbel, M., Kampkaspar, D. (2015). 200 Years of Literary Network Data [blogpost], https://dlina.github.io/200-Years-of-Literary-Network- Data/ [accessed 27 Mar 2017]. </w:t>
       </w:r>
     </w:p>
     <w:p>
@@ -13851,6 +14118,7 @@
         <w:rPr>
           <w:color w:val="000000" w:themeColor="text1"/>
         </w:rPr>
+        <w:lastRenderedPageBreak/>
         <w:t>Chih-Chung Chang and Chih-Jen Lin. 2011. LIBSVM: A library for support vector machines. ACM Trans. Intell. Syst. Technol. 2, 3, Article 27 (May 2011), 27 pages. DOI=http://dx.doi.org/10.1145/1961189.1961199</w:t>
       </w:r>
     </w:p>
@@ -13998,7 +14266,7 @@
 
 <file path=word/comments.xml><?xml version="1.0" encoding="utf-8"?>
 <w:comments xmlns:wpc="http://schemas.microsoft.com/office/word/2010/wordprocessingCanvas" xmlns:cx="http://schemas.microsoft.com/office/drawing/2014/chartex" xmlns:cx1="http://schemas.microsoft.com/office/drawing/2015/9/8/chartex" xmlns:cx2="http://schemas.microsoft.com/office/drawing/2015/10/21/chartex" xmlns:cx3="http://schemas.microsoft.com/office/drawing/2016/5/9/chartex" xmlns:cx4="http://schemas.microsoft.com/office/drawing/2016/5/10/chartex" xmlns:cx5="http://schemas.microsoft.com/office/drawing/2016/5/11/chartex" xmlns:cx6="http://schemas.microsoft.com/office/drawing/2016/5/12/chartex" xmlns:cx7="http://schemas.microsoft.com/office/drawing/2016/5/13/chartex" xmlns:cx8="http://schemas.microsoft.com/office/drawing/2016/5/14/chartex" xmlns:mc="http://schemas.openxmlformats.org/markup-compatibility/2006" xmlns:aink="http://schemas.microsoft.com/office/drawing/2016/ink" xmlns:am3d="http://schemas.microsoft.com/office/drawing/2017/model3d" xmlns:o="urn:schemas-microsoft-com:office:office" xmlns:r="http://schemas.openxmlformats.org/officeDocument/2006/relationships" xmlns:m="http://schemas.openxmlformats.org/officeDocument/2006/math" xmlns:v="urn:schemas-microsoft-com:vml" xmlns:wp14="http://schemas.microsoft.com/office/word/2010/wordprocessingDrawing" xmlns:wp="http://schemas.openxmlformats.org/drawingml/2006/wordprocessingDrawing" xmlns:w10="urn:schemas-microsoft-com:office:word" xmlns:w="http://schemas.openxmlformats.org/wordprocessingml/2006/main" xmlns:w14="http://schemas.microsoft.com/office/word/2010/wordml" xmlns:w15="http://schemas.microsoft.com/office/word/2012/wordml" xmlns:w16cid="http://schemas.microsoft.com/office/word/2016/wordml/cid" xmlns:w16se="http://schemas.microsoft.com/office/word/2015/wordml/symex" xmlns:wpg="http://schemas.microsoft.com/office/word/2010/wordprocessingGroup" xmlns:wpi="http://schemas.microsoft.com/office/word/2010/wordprocessingInk" xmlns:wne="http://schemas.microsoft.com/office/word/2006/wordml" xmlns:wps="http://schemas.microsoft.com/office/word/2010/wordprocessingShape" mc:Ignorable="w14 w15 w16se w16cid wp14">
-  <w:comment w:id="1" w:author="Lawrence Evalyn" w:date="2018-05-18T17:46:00Z" w:initials="LE">
+  <w:comment w:id="0" w:author="Lawrence Evalyn" w:date="2018-05-18T17:46:00Z" w:initials="LE">
     <w:p>
       <w:pPr>
         <w:pStyle w:val="CommentText"/>
@@ -14014,7 +14282,7 @@
       </w:r>
     </w:p>
   </w:comment>
-  <w:comment w:id="2" w:author="Lawrence Evalyn" w:date="2018-05-17T17:24:00Z" w:initials="LE">
+  <w:comment w:id="1" w:author="Lawrence Evalyn" w:date="2018-05-17T17:26:00Z" w:initials="LE">
     <w:p>
       <w:pPr>
         <w:pStyle w:val="CommentText"/>
@@ -14026,75 +14294,11 @@
         <w:annotationRef/>
       </w:r>
       <w:r>
-        <w:t>What combinations?</w:t>
+        <w:t>Is this the right transition word?</w:t>
       </w:r>
     </w:p>
   </w:comment>
-  <w:comment w:id="3" w:author="Lawrence Evalyn" w:date="2018-05-17T17:25:00Z" w:initials="LE">
-    <w:p>
-      <w:pPr>
-        <w:pStyle w:val="CommentText"/>
-      </w:pPr>
-      <w:r>
-        <w:rPr>
-          <w:rStyle w:val="CommentReference"/>
-        </w:rPr>
-        <w:annotationRef/>
-      </w:r>
-      <w:r>
-        <w:t>What is k? Why is it 2? (The paper may not need to explain this, but I would like to know.)</w:t>
-      </w:r>
-    </w:p>
-  </w:comment>
-  <w:comment w:id="4" w:author="Lawrence Evalyn" w:date="2018-05-17T17:26:00Z" w:initials="LE">
-    <w:p>
-      <w:pPr>
-        <w:pStyle w:val="CommentText"/>
-      </w:pPr>
-      <w:r>
-        <w:rPr>
-          <w:rStyle w:val="CommentReference"/>
-        </w:rPr>
-        <w:annotationRef/>
-      </w:r>
-      <w:r>
-        <w:t>Is this the right transition word?</w:t>
-      </w:r>
-    </w:p>
-  </w:comment>
-  <w:comment w:id="6" w:author="Lawrence Evalyn" w:date="2018-05-18T17:43:00Z" w:initials="LE">
-    <w:p>
-      <w:pPr>
-        <w:pStyle w:val="CommentText"/>
-      </w:pPr>
-      <w:r>
-        <w:rPr>
-          <w:rStyle w:val="CommentReference"/>
-        </w:rPr>
-        <w:annotationRef/>
-      </w:r>
-      <w:r>
-        <w:t>Is this the right source?</w:t>
-      </w:r>
-    </w:p>
-  </w:comment>
-  <w:comment w:id="7" w:author="Lawrence Evalyn" w:date="2018-05-17T17:48:00Z" w:initials="LE">
-    <w:p>
-      <w:pPr>
-        <w:pStyle w:val="CommentText"/>
-      </w:pPr>
-      <w:r>
-        <w:rPr>
-          <w:rStyle w:val="CommentReference"/>
-        </w:rPr>
-        <w:annotationRef/>
-      </w:r>
-      <w:r>
-        <w:t>Citation?</w:t>
-      </w:r>
-    </w:p>
-  </w:comment>
-  <w:comment w:id="8" w:author="Lawrence Evalyn" w:date="2018-05-18T18:54:00Z" w:initials="LE">
+  <w:comment w:id="3" w:author="Lawrence Evalyn" w:date="2018-05-18T18:54:00Z" w:initials="LE">
     <w:p>
       <w:pPr>
         <w:spacing w:line="240" w:lineRule="auto"/>
@@ -14163,7 +14367,7 @@
       </w:pPr>
     </w:p>
   </w:comment>
-  <w:comment w:id="9" w:author="Lawrence Evalyn" w:date="2018-05-18T18:54:00Z" w:initials="LE">
+  <w:comment w:id="4" w:author="Lawrence Evalyn" w:date="2018-05-18T18:54:00Z" w:initials="LE">
     <w:p>
       <w:pPr>
         <w:spacing w:line="240" w:lineRule="auto"/>
@@ -14232,7 +14436,7 @@
       </w:pPr>
     </w:p>
   </w:comment>
-  <w:comment w:id="10" w:author="Lawrence Evalyn" w:date="2018-05-18T18:54:00Z" w:initials="LE">
+  <w:comment w:id="5" w:author="Lawrence Evalyn" w:date="2018-05-18T18:54:00Z" w:initials="LE">
     <w:p>
       <w:pPr>
         <w:spacing w:line="240" w:lineRule="auto"/>
@@ -14301,7 +14505,7 @@
       </w:pPr>
     </w:p>
   </w:comment>
-  <w:comment w:id="11" w:author="Lawrence Evalyn" w:date="2018-05-17T18:07:00Z" w:initials="LE">
+  <w:comment w:id="6" w:author="Lawrence Evalyn" w:date="2018-05-19T06:20:00Z" w:initials="LE">
     <w:p>
       <w:pPr>
         <w:pStyle w:val="CommentText"/>
@@ -14313,11 +14517,11 @@
         <w:annotationRef/>
       </w:r>
       <w:r>
-        <w:t>I’m going to edit this to add that our is based on facsimiles of the First Folio</w:t>
+        <w:t>Is this true?</w:t>
       </w:r>
     </w:p>
   </w:comment>
-  <w:comment w:id="12" w:author="Lawrence Evalyn" w:date="2018-05-17T17:55:00Z" w:initials="LE">
+  <w:comment w:id="7" w:author="Lawrence Evalyn" w:date="2018-05-19T06:11:00Z" w:initials="LE">
     <w:p>
       <w:pPr>
         <w:pStyle w:val="CommentText"/>
@@ -14329,11 +14533,11 @@
         <w:annotationRef/>
       </w:r>
       <w:r>
-        <w:t>We need to include a table or list somewhere of what genre we labeled each play with. It’s ok by me if this table is in an appendix somewhere.</w:t>
+        <w:t>I think this should be something like “For training the SVM” but I don’t know what we actually used the training set of 31 for.</w:t>
       </w:r>
     </w:p>
   </w:comment>
-  <w:comment w:id="13" w:author="Lawrence Evalyn" w:date="2018-05-17T18:10:00Z" w:initials="LE">
+  <w:comment w:id="8" w:author="Lawrence Evalyn" w:date="2018-05-19T06:09:00Z" w:initials="LE">
     <w:p>
       <w:pPr>
         <w:pStyle w:val="CommentText"/>
@@ -14345,11 +14549,14 @@
         <w:annotationRef/>
       </w:r>
       <w:r>
-        <w:t>What do you mean by “popular”?</w:t>
+        <w:t>I don’t know anything about this – what plays did we use? What did using them tell us?</w:t>
+      </w:r>
+      <w:r>
+        <w:t xml:space="preserve"> Which parts did we test on them? Just the parser and social network generator, or the genre identifier too?</w:t>
       </w:r>
     </w:p>
   </w:comment>
-  <w:comment w:id="14" w:author="Lawrence Evalyn" w:date="2018-05-17T18:21:00Z" w:initials="LE">
+  <w:comment w:id="9" w:author="Lawrence Evalyn" w:date="2018-05-19T02:50:00Z" w:initials="LE">
     <w:p>
       <w:pPr>
         <w:pStyle w:val="CommentText"/>
@@ -14361,23 +14568,7 @@
         <w:annotationRef/>
       </w:r>
       <w:r>
-        <w:t>I will write the additional sections, once I better understand the other features. What are “Connected Components”, “Eccentricity”, “Modularity”, and “Path Length”? Is “Eigenvector” the average eignevector value of all nodes?</w:t>
-      </w:r>
-    </w:p>
-  </w:comment>
-  <w:comment w:id="15" w:author="Lawrence Evalyn" w:date="2018-05-17T18:23:00Z" w:initials="LE">
-    <w:p>
-      <w:pPr>
-        <w:pStyle w:val="CommentText"/>
-      </w:pPr>
-      <w:r>
-        <w:rPr>
-          <w:rStyle w:val="CommentReference"/>
-        </w:rPr>
-        <w:annotationRef/>
-      </w:r>
-      <w:r>
-        <w:t>I, personally, hope to apply this work to the changing role of the heroine in “she-tragedy” of the long eighteenth century, and am excited to apply it to English, French, and German plays. I can expand this section.</w:t>
+        <w:t>Note that I sorted this table by accuracy</w:t>
       </w:r>
     </w:p>
   </w:comment>
@@ -14387,38 +14578,28 @@
 <file path=word/commentsExtended.xml><?xml version="1.0" encoding="utf-8"?>
 <w15:commentsEx xmlns:wpc="http://schemas.microsoft.com/office/word/2010/wordprocessingCanvas" xmlns:cx="http://schemas.microsoft.com/office/drawing/2014/chartex" xmlns:cx1="http://schemas.microsoft.com/office/drawing/2015/9/8/chartex" xmlns:cx2="http://schemas.microsoft.com/office/drawing/2015/10/21/chartex" xmlns:cx3="http://schemas.microsoft.com/office/drawing/2016/5/9/chartex" xmlns:cx4="http://schemas.microsoft.com/office/drawing/2016/5/10/chartex" xmlns:cx5="http://schemas.microsoft.com/office/drawing/2016/5/11/chartex" xmlns:cx6="http://schemas.microsoft.com/office/drawing/2016/5/12/chartex" xmlns:cx7="http://schemas.microsoft.com/office/drawing/2016/5/13/chartex" xmlns:cx8="http://schemas.microsoft.com/office/drawing/2016/5/14/chartex" xmlns:mc="http://schemas.openxmlformats.org/markup-compatibility/2006" xmlns:aink="http://schemas.microsoft.com/office/drawing/2016/ink" xmlns:am3d="http://schemas.microsoft.com/office/drawing/2017/model3d" xmlns:o="urn:schemas-microsoft-com:office:office" xmlns:r="http://schemas.openxmlformats.org/officeDocument/2006/relationships" xmlns:m="http://schemas.openxmlformats.org/officeDocument/2006/math" xmlns:v="urn:schemas-microsoft-com:vml" xmlns:wp14="http://schemas.microsoft.com/office/word/2010/wordprocessingDrawing" xmlns:wp="http://schemas.openxmlformats.org/drawingml/2006/wordprocessingDrawing" xmlns:w10="urn:schemas-microsoft-com:office:word" xmlns:w="http://schemas.openxmlformats.org/wordprocessingml/2006/main" xmlns:w14="http://schemas.microsoft.com/office/word/2010/wordml" xmlns:w15="http://schemas.microsoft.com/office/word/2012/wordml" xmlns:w16cid="http://schemas.microsoft.com/office/word/2016/wordml/cid" xmlns:w16se="http://schemas.microsoft.com/office/word/2015/wordml/symex" xmlns:wpg="http://schemas.microsoft.com/office/word/2010/wordprocessingGroup" xmlns:wpi="http://schemas.microsoft.com/office/word/2010/wordprocessingInk" xmlns:wne="http://schemas.microsoft.com/office/word/2006/wordml" xmlns:wps="http://schemas.microsoft.com/office/word/2010/wordprocessingShape" mc:Ignorable="w14 w15 w16se w16cid wp14">
   <w15:commentEx w15:paraId="21417534" w15:done="0"/>
-  <w15:commentEx w15:paraId="6F659E78" w15:done="0"/>
-  <w15:commentEx w15:paraId="216283CA" w15:done="0"/>
   <w15:commentEx w15:paraId="11602A7C" w15:done="0"/>
-  <w15:commentEx w15:paraId="097F6928" w15:done="0"/>
-  <w15:commentEx w15:paraId="77F1D8CD" w15:done="0"/>
   <w15:commentEx w15:paraId="6E8FDE39" w15:done="0"/>
   <w15:commentEx w15:paraId="32BE8276" w15:done="0"/>
   <w15:commentEx w15:paraId="1F76AFF7" w15:done="0"/>
-  <w15:commentEx w15:paraId="17FDD481" w15:done="0"/>
-  <w15:commentEx w15:paraId="4437482C" w15:done="0"/>
-  <w15:commentEx w15:paraId="132A2D69" w15:done="0"/>
-  <w15:commentEx w15:paraId="10AB73FF" w15:done="0"/>
-  <w15:commentEx w15:paraId="10470020" w15:done="0"/>
+  <w15:commentEx w15:paraId="7A5260B6" w15:done="0"/>
+  <w15:commentEx w15:paraId="04F08B32" w15:done="0"/>
+  <w15:commentEx w15:paraId="050C10A2" w15:done="0"/>
+  <w15:commentEx w15:paraId="4494045A" w15:done="0"/>
 </w15:commentsEx>
 </file>
 
 <file path=word/commentsIds.xml><?xml version="1.0" encoding="utf-8"?>
 <w16cid:commentsIds xmlns:wpc="http://schemas.microsoft.com/office/word/2010/wordprocessingCanvas" xmlns:cx="http://schemas.microsoft.com/office/drawing/2014/chartex" xmlns:cx1="http://schemas.microsoft.com/office/drawing/2015/9/8/chartex" xmlns:cx2="http://schemas.microsoft.com/office/drawing/2015/10/21/chartex" xmlns:cx3="http://schemas.microsoft.com/office/drawing/2016/5/9/chartex" xmlns:cx4="http://schemas.microsoft.com/office/drawing/2016/5/10/chartex" xmlns:cx5="http://schemas.microsoft.com/office/drawing/2016/5/11/chartex" xmlns:cx6="http://schemas.microsoft.com/office/drawing/2016/5/12/chartex" xmlns:cx7="http://schemas.microsoft.com/office/drawing/2016/5/13/chartex" xmlns:cx8="http://schemas.microsoft.com/office/drawing/2016/5/14/chartex" xmlns:mc="http://schemas.openxmlformats.org/markup-compatibility/2006" xmlns:aink="http://schemas.microsoft.com/office/drawing/2016/ink" xmlns:am3d="http://schemas.microsoft.com/office/drawing/2017/model3d" xmlns:o="urn:schemas-microsoft-com:office:office" xmlns:r="http://schemas.openxmlformats.org/officeDocument/2006/relationships" xmlns:m="http://schemas.openxmlformats.org/officeDocument/2006/math" xmlns:v="urn:schemas-microsoft-com:vml" xmlns:wp14="http://schemas.microsoft.com/office/word/2010/wordprocessingDrawing" xmlns:wp="http://schemas.openxmlformats.org/drawingml/2006/wordprocessingDrawing" xmlns:w10="urn:schemas-microsoft-com:office:word" xmlns:w="http://schemas.openxmlformats.org/wordprocessingml/2006/main" xmlns:w14="http://schemas.microsoft.com/office/word/2010/wordml" xmlns:w15="http://schemas.microsoft.com/office/word/2012/wordml" xmlns:w16cid="http://schemas.microsoft.com/office/word/2016/wordml/cid" xmlns:w16se="http://schemas.microsoft.com/office/word/2015/wordml/symex" xmlns:wpg="http://schemas.microsoft.com/office/word/2010/wordprocessingGroup" xmlns:wpi="http://schemas.microsoft.com/office/word/2010/wordprocessingInk" xmlns:wne="http://schemas.microsoft.com/office/word/2006/wordml" xmlns:wps="http://schemas.microsoft.com/office/word/2010/wordprocessingShape" mc:Ignorable="w14 w15 w16se w16cid wp14">
   <w16cid:commentId w16cid:paraId="21417534" w16cid:durableId="1EA99008"/>
-  <w16cid:commentId w16cid:paraId="6F659E78" w16cid:durableId="1EA83959"/>
-  <w16cid:commentId w16cid:paraId="216283CA" w16cid:durableId="1EA8398B"/>
   <w16cid:commentId w16cid:paraId="11602A7C" w16cid:durableId="1EA839C1"/>
-  <w16cid:commentId w16cid:paraId="097F6928" w16cid:durableId="1EA98F2D"/>
-  <w16cid:commentId w16cid:paraId="77F1D8CD" w16cid:durableId="1EA83EF1"/>
   <w16cid:commentId w16cid:paraId="6E8FDE39" w16cid:durableId="1EA99FD8"/>
   <w16cid:commentId w16cid:paraId="32BE8276" w16cid:durableId="1EA99FEA"/>
   <w16cid:commentId w16cid:paraId="1F76AFF7" w16cid:durableId="1EA99FFC"/>
-  <w16cid:commentId w16cid:paraId="17FDD481" w16cid:durableId="1EA84356"/>
-  <w16cid:commentId w16cid:paraId="4437482C" w16cid:durableId="1EA8409F"/>
-  <w16cid:commentId w16cid:paraId="132A2D69" w16cid:durableId="1EA84417"/>
-  <w16cid:commentId w16cid:paraId="10AB73FF" w16cid:durableId="1EA846BF"/>
-  <w16cid:commentId w16cid:paraId="10470020" w16cid:durableId="1EA8470E"/>
+  <w16cid:commentId w16cid:paraId="7A5260B6" w16cid:durableId="1EAA4098"/>
+  <w16cid:commentId w16cid:paraId="04F08B32" w16cid:durableId="1EAA3E79"/>
+  <w16cid:commentId w16cid:paraId="050C10A2" w16cid:durableId="1EAA3E04"/>
+  <w16cid:commentId w16cid:paraId="4494045A" w16cid:durableId="1EAA0F72"/>
 </w16cid:commentsIds>
 </file>
 
@@ -17980,7 +18161,7 @@
 </file>
 
 <file path=customXml/itemProps1.xml><?xml version="1.0" encoding="utf-8"?>
-<ds:datastoreItem xmlns:ds="http://schemas.openxmlformats.org/officeDocument/2006/customXml" ds:itemID="{757FCB55-9D5E-9349-B6C2-3F39FC2C6055}">
+<ds:datastoreItem xmlns:ds="http://schemas.openxmlformats.org/officeDocument/2006/customXml" ds:itemID="{8AF45C96-4B8A-9C4F-8FD3-2494461EC5A8}">
   <ds:schemaRefs>
     <ds:schemaRef ds:uri="http://schemas.openxmlformats.org/officeDocument/2006/bibliography"/>
   </ds:schemaRefs>

</xml_diff>